<commit_message>
Actualizando historia de usuario HU-07
</commit_message>
<xml_diff>
--- a/Desarrollo/SPVL/Requisitos/HU_07_SPVL.docx
+++ b/Desarrollo/SPVL/Requisitos/HU_07_SPVL.docx
@@ -94,12 +94,12 @@
           <wp:inline distB="114300" distT="114300" distL="114300" distR="114300">
             <wp:extent cx="1549237" cy="1897255"/>
             <wp:effectExtent b="0" l="0" r="0" t="0"/>
-            <wp:docPr id="2" name="image2.png"/>
+            <wp:docPr id="2" name="image1.png"/>
             <a:graphic>
               <a:graphicData uri="http://schemas.openxmlformats.org/drawingml/2006/picture">
                 <pic:pic>
                   <pic:nvPicPr>
-                    <pic:cNvPr id="0" name="image2.png"/>
+                    <pic:cNvPr id="0" name="image1.png"/>
                     <pic:cNvPicPr preferRelativeResize="0"/>
                   </pic:nvPicPr>
                   <pic:blipFill>
@@ -292,7 +292,7 @@
       <w:pPr>
         <w:numPr>
           <w:ilvl w:val="0"/>
-          <w:numId w:val="3"/>
+          <w:numId w:val="4"/>
         </w:numPr>
         <w:spacing w:after="200" w:before="200" w:lineRule="auto"/>
         <w:ind w:left="1800" w:hanging="360"/>
@@ -320,7 +320,7 @@
       <w:pPr>
         <w:numPr>
           <w:ilvl w:val="0"/>
-          <w:numId w:val="3"/>
+          <w:numId w:val="4"/>
         </w:numPr>
         <w:spacing w:after="200" w:before="200" w:lineRule="auto"/>
         <w:ind w:left="1800" w:hanging="360"/>
@@ -347,7 +347,7 @@
       <w:pPr>
         <w:numPr>
           <w:ilvl w:val="0"/>
-          <w:numId w:val="3"/>
+          <w:numId w:val="4"/>
         </w:numPr>
         <w:spacing w:after="200" w:before="200" w:lineRule="auto"/>
         <w:ind w:left="1800" w:hanging="360"/>
@@ -374,7 +374,7 @@
       <w:pPr>
         <w:numPr>
           <w:ilvl w:val="0"/>
-          <w:numId w:val="3"/>
+          <w:numId w:val="4"/>
         </w:numPr>
         <w:spacing w:after="200" w:before="200" w:lineRule="auto"/>
         <w:ind w:left="1800" w:hanging="360"/>
@@ -401,7 +401,7 @@
       <w:pPr>
         <w:numPr>
           <w:ilvl w:val="0"/>
-          <w:numId w:val="3"/>
+          <w:numId w:val="4"/>
         </w:numPr>
         <w:spacing w:after="200" w:before="200" w:lineRule="auto"/>
         <w:ind w:left="1800" w:hanging="360"/>
@@ -425,7 +425,7 @@
       <w:pPr>
         <w:numPr>
           <w:ilvl w:val="0"/>
-          <w:numId w:val="3"/>
+          <w:numId w:val="4"/>
         </w:numPr>
         <w:spacing w:after="200" w:before="200" w:lineRule="auto"/>
         <w:ind w:left="1800" w:hanging="360"/>
@@ -453,7 +453,7 @@
       <w:pPr>
         <w:numPr>
           <w:ilvl w:val="0"/>
-          <w:numId w:val="3"/>
+          <w:numId w:val="4"/>
         </w:numPr>
         <w:spacing w:after="200" w:before="200" w:lineRule="auto"/>
         <w:ind w:left="1800" w:hanging="360"/>
@@ -480,7 +480,7 @@
       <w:pPr>
         <w:numPr>
           <w:ilvl w:val="0"/>
-          <w:numId w:val="3"/>
+          <w:numId w:val="4"/>
         </w:numPr>
         <w:spacing w:after="200" w:before="200" w:lineRule="auto"/>
         <w:ind w:left="1800" w:hanging="360"/>
@@ -803,7 +803,7 @@
               <w:widowControl w:val="0"/>
               <w:numPr>
                 <w:ilvl w:val="0"/>
-                <w:numId w:val="7"/>
+                <w:numId w:val="9"/>
               </w:numPr>
               <w:spacing w:line="240" w:lineRule="auto"/>
               <w:ind w:left="720" w:hanging="360"/>
@@ -826,7 +826,7 @@
               <w:widowControl w:val="0"/>
               <w:numPr>
                 <w:ilvl w:val="0"/>
-                <w:numId w:val="10"/>
+                <w:numId w:val="12"/>
               </w:numPr>
               <w:spacing w:line="240" w:lineRule="auto"/>
               <w:ind w:left="720" w:hanging="360"/>
@@ -861,7 +861,7 @@
               <w:widowControl w:val="0"/>
               <w:numPr>
                 <w:ilvl w:val="0"/>
-                <w:numId w:val="11"/>
+                <w:numId w:val="13"/>
               </w:numPr>
               <w:spacing w:line="240" w:lineRule="auto"/>
               <w:ind w:left="720" w:hanging="360"/>
@@ -962,7 +962,7 @@
               <w:widowControl w:val="0"/>
               <w:numPr>
                 <w:ilvl w:val="0"/>
-                <w:numId w:val="7"/>
+                <w:numId w:val="9"/>
               </w:numPr>
               <w:spacing w:line="240" w:lineRule="auto"/>
               <w:ind w:left="720" w:hanging="360"/>
@@ -985,7 +985,7 @@
               <w:widowControl w:val="0"/>
               <w:numPr>
                 <w:ilvl w:val="0"/>
-                <w:numId w:val="10"/>
+                <w:numId w:val="12"/>
               </w:numPr>
               <w:spacing w:line="240" w:lineRule="auto"/>
               <w:ind w:left="720" w:hanging="360"/>
@@ -1020,7 +1020,7 @@
               <w:widowControl w:val="0"/>
               <w:numPr>
                 <w:ilvl w:val="0"/>
-                <w:numId w:val="6"/>
+                <w:numId w:val="8"/>
               </w:numPr>
               <w:spacing w:line="240" w:lineRule="auto"/>
               <w:ind w:left="720" w:hanging="360"/>
@@ -1071,6 +1071,142 @@
           </w:p>
         </w:tc>
       </w:tr>
+      <w:tr>
+        <w:trPr>
+          <w:cantSplit w:val="0"/>
+          <w:tblHeader w:val="0"/>
+        </w:trPr>
+        <w:tc>
+          <w:tcPr>
+            <w:shd w:fill="auto" w:val="clear"/>
+            <w:tcMar>
+              <w:top w:w="100.0" w:type="dxa"/>
+              <w:left w:w="100.0" w:type="dxa"/>
+              <w:bottom w:w="100.0" w:type="dxa"/>
+              <w:right w:w="100.0" w:type="dxa"/>
+            </w:tcMar>
+            <w:vAlign w:val="top"/>
+          </w:tcPr>
+          <w:p>
+            <w:pPr>
+              <w:widowControl w:val="0"/>
+              <w:spacing w:line="240" w:lineRule="auto"/>
+              <w:rPr>
+                <w:sz w:val="24"/>
+                <w:szCs w:val="24"/>
+              </w:rPr>
+            </w:pPr>
+            <w:r>
+              <w:rPr>
+                <w:sz w:val="24"/>
+                <w:szCs w:val="24"/>
+                <w:rtl w:val="0"/>
+              </w:rPr>
+              <w:t xml:space="preserve">1.2</w:t>
+            </w:r>
+          </w:p>
+        </w:tc>
+        <w:tc>
+          <w:tcPr>
+            <w:shd w:fill="auto" w:val="clear"/>
+            <w:tcMar>
+              <w:top w:w="100.0" w:type="dxa"/>
+              <w:left w:w="100.0" w:type="dxa"/>
+              <w:bottom w:w="100.0" w:type="dxa"/>
+              <w:right w:w="100.0" w:type="dxa"/>
+            </w:tcMar>
+            <w:vAlign w:val="top"/>
+          </w:tcPr>
+          <w:p>
+            <w:pPr>
+              <w:widowControl w:val="0"/>
+              <w:numPr>
+                <w:ilvl w:val="0"/>
+                <w:numId w:val="1"/>
+              </w:numPr>
+              <w:spacing w:line="240" w:lineRule="auto"/>
+              <w:ind w:left="720" w:hanging="360"/>
+              <w:rPr>
+                <w:sz w:val="24"/>
+                <w:szCs w:val="24"/>
+              </w:rPr>
+            </w:pPr>
+            <w:r>
+              <w:rPr>
+                <w:sz w:val="24"/>
+                <w:szCs w:val="24"/>
+                <w:rtl w:val="0"/>
+              </w:rPr>
+              <w:t xml:space="preserve">Aznaran Cabrera, Gerson Eduardo</w:t>
+            </w:r>
+          </w:p>
+        </w:tc>
+        <w:tc>
+          <w:tcPr>
+            <w:shd w:fill="auto" w:val="clear"/>
+            <w:tcMar>
+              <w:top w:w="100.0" w:type="dxa"/>
+              <w:left w:w="100.0" w:type="dxa"/>
+              <w:bottom w:w="100.0" w:type="dxa"/>
+              <w:right w:w="100.0" w:type="dxa"/>
+            </w:tcMar>
+            <w:vAlign w:val="top"/>
+          </w:tcPr>
+          <w:p>
+            <w:pPr>
+              <w:widowControl w:val="0"/>
+              <w:numPr>
+                <w:ilvl w:val="0"/>
+                <w:numId w:val="5"/>
+              </w:numPr>
+              <w:spacing w:line="240" w:lineRule="auto"/>
+              <w:ind w:left="720" w:hanging="360"/>
+              <w:rPr>
+                <w:sz w:val="24"/>
+                <w:szCs w:val="24"/>
+              </w:rPr>
+            </w:pPr>
+            <w:r>
+              <w:rPr>
+                <w:sz w:val="24"/>
+                <w:szCs w:val="24"/>
+                <w:rtl w:val="0"/>
+              </w:rPr>
+              <w:t xml:space="preserve">Se verificó “Historia de usuario HU-07”</w:t>
+            </w:r>
+          </w:p>
+        </w:tc>
+        <w:tc>
+          <w:tcPr>
+            <w:shd w:fill="auto" w:val="clear"/>
+            <w:tcMar>
+              <w:top w:w="100.0" w:type="dxa"/>
+              <w:left w:w="100.0" w:type="dxa"/>
+              <w:bottom w:w="100.0" w:type="dxa"/>
+              <w:right w:w="100.0" w:type="dxa"/>
+            </w:tcMar>
+            <w:vAlign w:val="top"/>
+          </w:tcPr>
+          <w:p>
+            <w:pPr>
+              <w:widowControl w:val="0"/>
+              <w:spacing w:line="240" w:lineRule="auto"/>
+              <w:rPr>
+                <w:sz w:val="24"/>
+                <w:szCs w:val="24"/>
+              </w:rPr>
+            </w:pPr>
+            <w:r>
+              <w:rPr>
+                <w:sz w:val="24"/>
+                <w:szCs w:val="24"/>
+                <w:rtl w:val="0"/>
+              </w:rPr>
+              <w:t xml:space="preserve">3/12/2022</w:t>
+            </w:r>
+          </w:p>
+        </w:tc>
+      </w:tr>
     </w:tbl>
     <w:p>
       <w:pPr>
@@ -3557,278 +3693,6 @@
     </w:p>
     <w:p>
       <w:pPr>
-        <w:spacing w:line="360" w:lineRule="auto"/>
-        <w:jc w:val="left"/>
-        <w:rPr>
-          <w:b w:val="1"/>
-          <w:sz w:val="24"/>
-          <w:szCs w:val="24"/>
-        </w:rPr>
-      </w:pPr>
-      <w:r>
-        <w:rPr>
-          <w:rtl w:val="0"/>
-        </w:rPr>
-      </w:r>
-    </w:p>
-    <w:p>
-      <w:pPr>
-        <w:spacing w:line="360" w:lineRule="auto"/>
-        <w:jc w:val="left"/>
-        <w:rPr>
-          <w:b w:val="1"/>
-          <w:sz w:val="24"/>
-          <w:szCs w:val="24"/>
-        </w:rPr>
-      </w:pPr>
-      <w:r>
-        <w:rPr>
-          <w:rtl w:val="0"/>
-        </w:rPr>
-      </w:r>
-    </w:p>
-    <w:p>
-      <w:pPr>
-        <w:spacing w:line="360" w:lineRule="auto"/>
-        <w:jc w:val="left"/>
-        <w:rPr>
-          <w:b w:val="1"/>
-          <w:sz w:val="24"/>
-          <w:szCs w:val="24"/>
-        </w:rPr>
-      </w:pPr>
-      <w:r>
-        <w:rPr>
-          <w:rtl w:val="0"/>
-        </w:rPr>
-      </w:r>
-    </w:p>
-    <w:p>
-      <w:pPr>
-        <w:spacing w:line="360" w:lineRule="auto"/>
-        <w:jc w:val="left"/>
-        <w:rPr>
-          <w:b w:val="1"/>
-          <w:sz w:val="24"/>
-          <w:szCs w:val="24"/>
-        </w:rPr>
-      </w:pPr>
-      <w:r>
-        <w:rPr>
-          <w:rtl w:val="0"/>
-        </w:rPr>
-      </w:r>
-    </w:p>
-    <w:p>
-      <w:pPr>
-        <w:spacing w:line="360" w:lineRule="auto"/>
-        <w:jc w:val="left"/>
-        <w:rPr>
-          <w:b w:val="1"/>
-          <w:sz w:val="24"/>
-          <w:szCs w:val="24"/>
-        </w:rPr>
-      </w:pPr>
-      <w:r>
-        <w:rPr>
-          <w:rtl w:val="0"/>
-        </w:rPr>
-      </w:r>
-    </w:p>
-    <w:p>
-      <w:pPr>
-        <w:spacing w:line="360" w:lineRule="auto"/>
-        <w:jc w:val="left"/>
-        <w:rPr>
-          <w:b w:val="1"/>
-          <w:sz w:val="24"/>
-          <w:szCs w:val="24"/>
-        </w:rPr>
-      </w:pPr>
-      <w:r>
-        <w:rPr>
-          <w:rtl w:val="0"/>
-        </w:rPr>
-      </w:r>
-    </w:p>
-    <w:p>
-      <w:pPr>
-        <w:spacing w:line="360" w:lineRule="auto"/>
-        <w:jc w:val="left"/>
-        <w:rPr>
-          <w:b w:val="1"/>
-          <w:sz w:val="24"/>
-          <w:szCs w:val="24"/>
-        </w:rPr>
-      </w:pPr>
-      <w:r>
-        <w:rPr>
-          <w:rtl w:val="0"/>
-        </w:rPr>
-      </w:r>
-    </w:p>
-    <w:p>
-      <w:pPr>
-        <w:spacing w:line="360" w:lineRule="auto"/>
-        <w:jc w:val="left"/>
-        <w:rPr>
-          <w:b w:val="1"/>
-          <w:sz w:val="24"/>
-          <w:szCs w:val="24"/>
-        </w:rPr>
-      </w:pPr>
-      <w:r>
-        <w:rPr>
-          <w:rtl w:val="0"/>
-        </w:rPr>
-      </w:r>
-    </w:p>
-    <w:p>
-      <w:pPr>
-        <w:spacing w:line="360" w:lineRule="auto"/>
-        <w:jc w:val="left"/>
-        <w:rPr>
-          <w:b w:val="1"/>
-          <w:sz w:val="24"/>
-          <w:szCs w:val="24"/>
-        </w:rPr>
-      </w:pPr>
-      <w:r>
-        <w:rPr>
-          <w:rtl w:val="0"/>
-        </w:rPr>
-      </w:r>
-    </w:p>
-    <w:p>
-      <w:pPr>
-        <w:spacing w:line="360" w:lineRule="auto"/>
-        <w:jc w:val="left"/>
-        <w:rPr>
-          <w:b w:val="1"/>
-          <w:sz w:val="24"/>
-          <w:szCs w:val="24"/>
-        </w:rPr>
-      </w:pPr>
-      <w:r>
-        <w:rPr>
-          <w:rtl w:val="0"/>
-        </w:rPr>
-      </w:r>
-    </w:p>
-    <w:p>
-      <w:pPr>
-        <w:spacing w:line="360" w:lineRule="auto"/>
-        <w:jc w:val="left"/>
-        <w:rPr>
-          <w:b w:val="1"/>
-          <w:sz w:val="24"/>
-          <w:szCs w:val="24"/>
-        </w:rPr>
-      </w:pPr>
-      <w:r>
-        <w:rPr>
-          <w:rtl w:val="0"/>
-        </w:rPr>
-      </w:r>
-    </w:p>
-    <w:p>
-      <w:pPr>
-        <w:spacing w:line="360" w:lineRule="auto"/>
-        <w:jc w:val="left"/>
-        <w:rPr>
-          <w:b w:val="1"/>
-          <w:sz w:val="24"/>
-          <w:szCs w:val="24"/>
-        </w:rPr>
-      </w:pPr>
-      <w:r>
-        <w:rPr>
-          <w:rtl w:val="0"/>
-        </w:rPr>
-      </w:r>
-    </w:p>
-    <w:p>
-      <w:pPr>
-        <w:spacing w:line="360" w:lineRule="auto"/>
-        <w:jc w:val="left"/>
-        <w:rPr>
-          <w:b w:val="1"/>
-          <w:sz w:val="24"/>
-          <w:szCs w:val="24"/>
-        </w:rPr>
-      </w:pPr>
-      <w:r>
-        <w:rPr>
-          <w:rtl w:val="0"/>
-        </w:rPr>
-      </w:r>
-    </w:p>
-    <w:p>
-      <w:pPr>
-        <w:spacing w:line="360" w:lineRule="auto"/>
-        <w:jc w:val="left"/>
-        <w:rPr>
-          <w:b w:val="1"/>
-          <w:sz w:val="24"/>
-          <w:szCs w:val="24"/>
-        </w:rPr>
-      </w:pPr>
-      <w:r>
-        <w:rPr>
-          <w:rtl w:val="0"/>
-        </w:rPr>
-      </w:r>
-    </w:p>
-    <w:p>
-      <w:pPr>
-        <w:spacing w:line="360" w:lineRule="auto"/>
-        <w:jc w:val="left"/>
-        <w:rPr>
-          <w:b w:val="1"/>
-          <w:sz w:val="24"/>
-          <w:szCs w:val="24"/>
-        </w:rPr>
-      </w:pPr>
-      <w:r>
-        <w:rPr>
-          <w:rtl w:val="0"/>
-        </w:rPr>
-      </w:r>
-    </w:p>
-    <w:p>
-      <w:pPr>
-        <w:spacing w:line="360" w:lineRule="auto"/>
-        <w:jc w:val="left"/>
-        <w:rPr>
-          <w:b w:val="1"/>
-          <w:sz w:val="24"/>
-          <w:szCs w:val="24"/>
-        </w:rPr>
-      </w:pPr>
-      <w:r>
-        <w:rPr>
-          <w:rtl w:val="0"/>
-        </w:rPr>
-      </w:r>
-    </w:p>
-    <w:p>
-      <w:pPr>
-        <w:spacing w:line="360" w:lineRule="auto"/>
-        <w:jc w:val="left"/>
-        <w:rPr>
-          <w:b w:val="1"/>
-          <w:sz w:val="24"/>
-          <w:szCs w:val="24"/>
-        </w:rPr>
-      </w:pPr>
-      <w:r>
-        <w:rPr>
-          <w:rtl w:val="0"/>
-        </w:rPr>
-      </w:r>
-    </w:p>
-    <w:p>
-      <w:pPr>
         <w:pStyle w:val="Heading1"/>
         <w:rPr>
           <w:sz w:val="28"/>
@@ -3876,12 +3740,12 @@
           <wp:inline distB="114300" distT="114300" distL="114300" distR="114300">
             <wp:extent cx="4057650" cy="2676525"/>
             <wp:effectExtent b="0" l="0" r="0" t="0"/>
-            <wp:docPr id="1" name="image1.png"/>
+            <wp:docPr id="1" name="image2.png"/>
             <a:graphic>
               <a:graphicData uri="http://schemas.openxmlformats.org/drawingml/2006/picture">
                 <pic:pic>
                   <pic:nvPicPr>
-                    <pic:cNvPr id="0" name="image1.png"/>
+                    <pic:cNvPr id="0" name="image2.png"/>
                     <pic:cNvPicPr preferRelativeResize="0"/>
                   </pic:nvPicPr>
                   <pic:blipFill>
@@ -3987,7 +3851,7 @@
         <w:pStyle w:val="Heading2"/>
         <w:numPr>
           <w:ilvl w:val="0"/>
-          <w:numId w:val="9"/>
+          <w:numId w:val="11"/>
         </w:numPr>
         <w:spacing w:line="360" w:lineRule="auto"/>
         <w:ind w:left="720" w:hanging="360"/>
@@ -4025,7 +3889,7 @@
         <w:pStyle w:val="Heading2"/>
         <w:numPr>
           <w:ilvl w:val="0"/>
-          <w:numId w:val="9"/>
+          <w:numId w:val="11"/>
         </w:numPr>
         <w:spacing w:before="0" w:line="360" w:lineRule="auto"/>
         <w:ind w:left="720" w:hanging="360"/>
@@ -4049,7 +3913,7 @@
       <w:pPr>
         <w:numPr>
           <w:ilvl w:val="0"/>
-          <w:numId w:val="1"/>
+          <w:numId w:val="2"/>
         </w:numPr>
         <w:spacing w:after="0" w:afterAutospacing="0" w:line="360" w:lineRule="auto"/>
         <w:ind w:left="1440" w:hanging="360"/>
@@ -4071,7 +3935,7 @@
         <w:pStyle w:val="Heading2"/>
         <w:numPr>
           <w:ilvl w:val="0"/>
-          <w:numId w:val="9"/>
+          <w:numId w:val="11"/>
         </w:numPr>
         <w:spacing w:after="0" w:afterAutospacing="0" w:before="0" w:beforeAutospacing="0" w:line="360" w:lineRule="auto"/>
         <w:ind w:left="720" w:hanging="360"/>
@@ -4101,7 +3965,7 @@
         <w:pStyle w:val="Heading2"/>
         <w:numPr>
           <w:ilvl w:val="0"/>
-          <w:numId w:val="9"/>
+          <w:numId w:val="11"/>
         </w:numPr>
         <w:spacing w:before="0" w:beforeAutospacing="0" w:line="360" w:lineRule="auto"/>
         <w:ind w:left="720" w:hanging="360"/>
@@ -4197,7 +4061,7 @@
         <w:pStyle w:val="Heading2"/>
         <w:numPr>
           <w:ilvl w:val="0"/>
-          <w:numId w:val="9"/>
+          <w:numId w:val="11"/>
         </w:numPr>
         <w:spacing w:after="0" w:afterAutospacing="0" w:line="360" w:lineRule="auto"/>
         <w:ind w:left="720" w:hanging="360"/>
@@ -4221,7 +4085,7 @@
       <w:pPr>
         <w:numPr>
           <w:ilvl w:val="0"/>
-          <w:numId w:val="12"/>
+          <w:numId w:val="14"/>
         </w:numPr>
         <w:ind w:left="1440" w:hanging="360"/>
         <w:rPr>
@@ -4239,7 +4103,7 @@
       <w:pPr>
         <w:numPr>
           <w:ilvl w:val="0"/>
-          <w:numId w:val="12"/>
+          <w:numId w:val="14"/>
         </w:numPr>
         <w:ind w:left="1440" w:hanging="360"/>
         <w:rPr>
@@ -4262,7 +4126,7 @@
       <w:pPr>
         <w:numPr>
           <w:ilvl w:val="0"/>
-          <w:numId w:val="12"/>
+          <w:numId w:val="14"/>
         </w:numPr>
         <w:ind w:left="1440" w:hanging="360"/>
         <w:rPr>
@@ -4280,7 +4144,7 @@
       <w:pPr>
         <w:numPr>
           <w:ilvl w:val="0"/>
-          <w:numId w:val="12"/>
+          <w:numId w:val="14"/>
         </w:numPr>
         <w:spacing w:after="0" w:afterAutospacing="0"/>
         <w:ind w:left="1440" w:hanging="360"/>
@@ -4305,7 +4169,7 @@
         <w:pStyle w:val="Heading2"/>
         <w:numPr>
           <w:ilvl w:val="0"/>
-          <w:numId w:val="9"/>
+          <w:numId w:val="11"/>
         </w:numPr>
         <w:spacing w:before="0" w:beforeAutospacing="0" w:line="360" w:lineRule="auto"/>
         <w:ind w:left="720" w:hanging="360"/>
@@ -4737,7 +4601,7 @@
         <w:pStyle w:val="Heading2"/>
         <w:numPr>
           <w:ilvl w:val="0"/>
-          <w:numId w:val="13"/>
+          <w:numId w:val="15"/>
         </w:numPr>
         <w:spacing w:line="360" w:lineRule="auto"/>
         <w:ind w:left="720" w:hanging="360"/>
@@ -4776,7 +4640,7 @@
         <w:pStyle w:val="Heading2"/>
         <w:numPr>
           <w:ilvl w:val="0"/>
-          <w:numId w:val="13"/>
+          <w:numId w:val="15"/>
         </w:numPr>
         <w:spacing w:after="0" w:afterAutospacing="0" w:before="0" w:line="360" w:lineRule="auto"/>
         <w:ind w:left="720" w:hanging="360"/>
@@ -4801,7 +4665,7 @@
       <w:pPr>
         <w:numPr>
           <w:ilvl w:val="0"/>
-          <w:numId w:val="1"/>
+          <w:numId w:val="2"/>
         </w:numPr>
         <w:spacing w:after="0" w:afterAutospacing="0" w:line="360" w:lineRule="auto"/>
         <w:ind w:left="1440" w:hanging="360"/>
@@ -4818,7 +4682,7 @@
         <w:pStyle w:val="Heading2"/>
         <w:numPr>
           <w:ilvl w:val="0"/>
-          <w:numId w:val="13"/>
+          <w:numId w:val="15"/>
         </w:numPr>
         <w:spacing w:after="0" w:afterAutospacing="0" w:before="0" w:beforeAutospacing="0" w:line="360" w:lineRule="auto"/>
         <w:ind w:left="720" w:hanging="360"/>
@@ -4843,7 +4707,7 @@
       <w:pPr>
         <w:numPr>
           <w:ilvl w:val="0"/>
-          <w:numId w:val="8"/>
+          <w:numId w:val="10"/>
         </w:numPr>
         <w:spacing w:after="0" w:afterAutospacing="0"/>
         <w:ind w:left="1440" w:hanging="360"/>
@@ -4860,7 +4724,7 @@
         <w:pStyle w:val="Heading2"/>
         <w:numPr>
           <w:ilvl w:val="0"/>
-          <w:numId w:val="13"/>
+          <w:numId w:val="15"/>
         </w:numPr>
         <w:spacing w:before="0" w:beforeAutospacing="0" w:line="360" w:lineRule="auto"/>
         <w:ind w:left="720" w:hanging="360"/>
@@ -4957,7 +4821,7 @@
         <w:pStyle w:val="Heading2"/>
         <w:numPr>
           <w:ilvl w:val="0"/>
-          <w:numId w:val="13"/>
+          <w:numId w:val="15"/>
         </w:numPr>
         <w:spacing w:after="0" w:afterAutospacing="0" w:line="360" w:lineRule="auto"/>
         <w:ind w:left="720" w:hanging="360"/>
@@ -4982,7 +4846,7 @@
       <w:pPr>
         <w:numPr>
           <w:ilvl w:val="0"/>
-          <w:numId w:val="12"/>
+          <w:numId w:val="14"/>
         </w:numPr>
         <w:ind w:left="1440" w:hanging="360"/>
         <w:rPr>
@@ -5001,7 +4865,7 @@
       <w:pPr>
         <w:numPr>
           <w:ilvl w:val="0"/>
-          <w:numId w:val="12"/>
+          <w:numId w:val="14"/>
         </w:numPr>
         <w:ind w:left="1440" w:hanging="360"/>
         <w:rPr>
@@ -5025,7 +4889,7 @@
       <w:pPr>
         <w:numPr>
           <w:ilvl w:val="0"/>
-          <w:numId w:val="12"/>
+          <w:numId w:val="14"/>
         </w:numPr>
         <w:ind w:left="1440" w:hanging="360"/>
         <w:rPr>
@@ -5044,7 +4908,7 @@
       <w:pPr>
         <w:numPr>
           <w:ilvl w:val="0"/>
-          <w:numId w:val="12"/>
+          <w:numId w:val="14"/>
         </w:numPr>
         <w:spacing w:after="0" w:afterAutospacing="0"/>
         <w:ind w:left="1440" w:hanging="360"/>
@@ -5065,7 +4929,7 @@
         <w:pStyle w:val="Heading2"/>
         <w:numPr>
           <w:ilvl w:val="0"/>
-          <w:numId w:val="13"/>
+          <w:numId w:val="15"/>
         </w:numPr>
         <w:spacing w:before="0" w:beforeAutospacing="0" w:line="360" w:lineRule="auto"/>
         <w:ind w:left="720" w:hanging="360"/>
@@ -5492,7 +5356,7 @@
         <w:pStyle w:val="Heading2"/>
         <w:numPr>
           <w:ilvl w:val="0"/>
-          <w:numId w:val="2"/>
+          <w:numId w:val="3"/>
         </w:numPr>
         <w:spacing w:line="360" w:lineRule="auto"/>
         <w:ind w:left="720" w:hanging="360"/>
@@ -5531,7 +5395,7 @@
         <w:pStyle w:val="Heading2"/>
         <w:numPr>
           <w:ilvl w:val="0"/>
-          <w:numId w:val="2"/>
+          <w:numId w:val="3"/>
         </w:numPr>
         <w:spacing w:after="0" w:afterAutospacing="0" w:before="0" w:line="360" w:lineRule="auto"/>
         <w:ind w:left="720" w:hanging="360"/>
@@ -5554,197 +5418,60 @@
     </w:p>
     <w:p>
       <w:pPr>
-        <w:numPr>
-          <w:ilvl w:val="0"/>
-          <w:numId w:val="1"/>
-        </w:numPr>
-        <w:spacing w:after="0" w:afterAutospacing="0" w:line="360" w:lineRule="auto"/>
-        <w:ind w:left="1440" w:hanging="360"/>
-      </w:pPr>
-      <w:r>
-        <w:rPr>
-          <w:rtl w:val="0"/>
-        </w:rPr>
-        <w:t xml:space="preserve">El usuario que poseerá la potestad de esta función, deberá tener el rol de administrador y tendrá sus credenciales previamente registradas en el sistema.</w:t>
-      </w:r>
-    </w:p>
-    <w:p>
-      <w:pPr>
-        <w:pStyle w:val="Heading2"/>
-        <w:numPr>
-          <w:ilvl w:val="0"/>
-          <w:numId w:val="2"/>
-        </w:numPr>
-        <w:spacing w:after="0" w:afterAutospacing="0" w:before="0" w:beforeAutospacing="0" w:line="360" w:lineRule="auto"/>
-        <w:ind w:left="720" w:hanging="360"/>
-        <w:rPr>
-          <w:sz w:val="24"/>
-          <w:szCs w:val="24"/>
-          <w:u w:val="none"/>
-        </w:rPr>
-      </w:pPr>
-      <w:bookmarkStart w:colFirst="0" w:colLast="0" w:name="_h9cqokd8mk59" w:id="23"/>
-      <w:bookmarkEnd w:id="23"/>
-      <w:r>
-        <w:rPr>
-          <w:sz w:val="24"/>
-          <w:szCs w:val="24"/>
-          <w:rtl w:val="0"/>
-        </w:rPr>
-        <w:t xml:space="preserve">Particularidades</w:t>
-      </w:r>
-    </w:p>
-    <w:p>
-      <w:pPr>
-        <w:numPr>
-          <w:ilvl w:val="0"/>
-          <w:numId w:val="4"/>
-        </w:numPr>
-        <w:spacing w:after="0" w:afterAutospacing="0"/>
-        <w:ind w:left="1440" w:hanging="360"/>
-      </w:pPr>
-      <w:r>
-        <w:rPr>
-          <w:rtl w:val="0"/>
-        </w:rPr>
-        <w:t xml:space="preserve">Se podrá buscar al proveedor que se quiera eliminar por medio del buscador que se encuentra en la esquina superior derecha de la pantalla.</w:t>
-      </w:r>
-    </w:p>
-    <w:p>
-      <w:pPr>
-        <w:pStyle w:val="Heading2"/>
-        <w:numPr>
-          <w:ilvl w:val="0"/>
-          <w:numId w:val="2"/>
-        </w:numPr>
-        <w:spacing w:before="0" w:beforeAutospacing="0" w:line="360" w:lineRule="auto"/>
-        <w:ind w:left="720" w:hanging="360"/>
-        <w:rPr>
-          <w:sz w:val="24"/>
-          <w:szCs w:val="24"/>
-          <w:u w:val="none"/>
-        </w:rPr>
-      </w:pPr>
-      <w:bookmarkStart w:colFirst="0" w:colLast="0" w:name="_mvf2f36zanih" w:id="24"/>
-      <w:bookmarkEnd w:id="24"/>
-      <w:r>
-        <w:rPr>
-          <w:sz w:val="24"/>
-          <w:szCs w:val="24"/>
-          <w:rtl w:val="0"/>
-        </w:rPr>
-        <w:t xml:space="preserve">Flujo Básico</w:t>
-      </w:r>
-    </w:p>
-    <w:p>
-      <w:pPr>
-        <w:ind w:left="1440" w:firstLine="0"/>
-        <w:rPr/>
-      </w:pPr>
-      <w:r>
-        <w:rPr>
-          <w:rtl w:val="0"/>
-        </w:rPr>
-        <w:t xml:space="preserve">1. Dentro de la interfaz principal del programa se ingresará a la opción con el nombre “Proveedores”.</w:t>
-      </w:r>
-    </w:p>
-    <w:p>
-      <w:pPr>
-        <w:ind w:left="1440" w:firstLine="0"/>
-        <w:rPr/>
-      </w:pPr>
-      <w:r>
-        <w:rPr>
-          <w:rtl w:val="0"/>
-        </w:rPr>
-        <w:t xml:space="preserve">2. Una vez seleccionada la opción, se abrirá una interfaz donde se obtiene una vista general de los proveedores registrados, además de un vistazo de la información del último producto entregado, en la parte inferior se encontrará la opción “eliminar”, la cual se deberá presionar.</w:t>
-      </w:r>
-    </w:p>
-    <w:p>
-      <w:pPr>
-        <w:ind w:left="1440" w:firstLine="0"/>
-        <w:rPr/>
-      </w:pPr>
-      <w:r>
-        <w:rPr>
-          <w:rtl w:val="0"/>
-        </w:rPr>
-        <w:t xml:space="preserve">3. Se mostrará una ventana emergente con todos los proveedores que el usuario haya seleccionado y que quiera eliminar.</w:t>
-      </w:r>
-    </w:p>
-    <w:p>
-      <w:pPr>
-        <w:ind w:left="1440" w:firstLine="0"/>
-        <w:rPr/>
-      </w:pPr>
-      <w:r>
-        <w:rPr>
-          <w:rtl w:val="0"/>
-        </w:rPr>
-        <w:t xml:space="preserve">3. La opción “eliminar” removerá la información del proveedor seleccionado y se actualizará la lista con esta nueva información.</w:t>
-      </w:r>
-    </w:p>
-    <w:p>
-      <w:pPr>
-        <w:pStyle w:val="Heading2"/>
         <w:numPr>
           <w:ilvl w:val="0"/>
           <w:numId w:val="2"/>
         </w:numPr>
         <w:spacing w:after="0" w:afterAutospacing="0" w:line="360" w:lineRule="auto"/>
-        <w:ind w:left="720" w:hanging="360"/>
-        <w:rPr>
-          <w:sz w:val="24"/>
-          <w:szCs w:val="24"/>
-          <w:u w:val="none"/>
-        </w:rPr>
-      </w:pPr>
-      <w:bookmarkStart w:colFirst="0" w:colLast="0" w:name="_tbbbr12km75f" w:id="25"/>
-      <w:bookmarkEnd w:id="25"/>
-      <w:r>
-        <w:rPr>
-          <w:sz w:val="24"/>
-          <w:szCs w:val="24"/>
-          <w:rtl w:val="0"/>
-        </w:rPr>
-        <w:t xml:space="preserve">Flujo alternativo</w:t>
-      </w:r>
-    </w:p>
-    <w:p>
-      <w:pPr>
+        <w:ind w:left="1440" w:hanging="360"/>
+      </w:pPr>
+      <w:r>
+        <w:rPr>
+          <w:rtl w:val="0"/>
+        </w:rPr>
+        <w:t xml:space="preserve">El usuario que poseerá la potestad de esta función, deberá tener el rol de administrador y tendrá sus credenciales previamente registradas en el sistema.</w:t>
+      </w:r>
+    </w:p>
+    <w:p>
+      <w:pPr>
+        <w:pStyle w:val="Heading2"/>
         <w:numPr>
           <w:ilvl w:val="0"/>
-          <w:numId w:val="5"/>
+          <w:numId w:val="3"/>
         </w:numPr>
-        <w:ind w:left="1440" w:hanging="360"/>
-        <w:rPr>
+        <w:spacing w:after="0" w:afterAutospacing="0" w:before="0" w:beforeAutospacing="0" w:line="360" w:lineRule="auto"/>
+        <w:ind w:left="720" w:hanging="360"/>
+        <w:rPr>
+          <w:sz w:val="24"/>
+          <w:szCs w:val="24"/>
           <w:u w:val="none"/>
         </w:rPr>
       </w:pPr>
-      <w:r>
-        <w:rPr>
-          <w:rtl w:val="0"/>
-        </w:rPr>
-        <w:t xml:space="preserve">Si el usuario desea salir de la interfaz de proveedores, deberá presionar el botón “menú”.</w:t>
+      <w:bookmarkStart w:colFirst="0" w:colLast="0" w:name="_h9cqokd8mk59" w:id="23"/>
+      <w:bookmarkEnd w:id="23"/>
+      <w:r>
+        <w:rPr>
+          <w:sz w:val="24"/>
+          <w:szCs w:val="24"/>
+          <w:rtl w:val="0"/>
+        </w:rPr>
+        <w:t xml:space="preserve">Particularidades</w:t>
       </w:r>
     </w:p>
     <w:p>
       <w:pPr>
         <w:numPr>
           <w:ilvl w:val="0"/>
-          <w:numId w:val="5"/>
+          <w:numId w:val="6"/>
         </w:numPr>
         <w:spacing w:after="0" w:afterAutospacing="0"/>
         <w:ind w:left="1440" w:hanging="360"/>
-        <w:rPr>
-          <w:u w:val="none"/>
-        </w:rPr>
-      </w:pPr>
-      <w:r>
-        <w:rPr>
-          <w:rtl w:val="0"/>
-        </w:rPr>
-        <w:t xml:space="preserve">Si el usuario desea salir del sistema, deberá seleccionar el botón “salir”.</w:t>
+      </w:pPr>
+      <w:r>
+        <w:rPr>
+          <w:rtl w:val="0"/>
+        </w:rPr>
+        <w:t xml:space="preserve">Se podrá buscar al proveedor que se quiera eliminar por medio del buscador que se encuentra en la esquina superior derecha de la pantalla.</w:t>
       </w:r>
     </w:p>
     <w:p>
@@ -5752,7 +5479,7 @@
         <w:pStyle w:val="Heading2"/>
         <w:numPr>
           <w:ilvl w:val="0"/>
-          <w:numId w:val="2"/>
+          <w:numId w:val="3"/>
         </w:numPr>
         <w:spacing w:before="0" w:beforeAutospacing="0" w:line="360" w:lineRule="auto"/>
         <w:ind w:left="720" w:hanging="360"/>
@@ -5762,6 +5489,143 @@
           <w:u w:val="none"/>
         </w:rPr>
       </w:pPr>
+      <w:bookmarkStart w:colFirst="0" w:colLast="0" w:name="_mvf2f36zanih" w:id="24"/>
+      <w:bookmarkEnd w:id="24"/>
+      <w:r>
+        <w:rPr>
+          <w:sz w:val="24"/>
+          <w:szCs w:val="24"/>
+          <w:rtl w:val="0"/>
+        </w:rPr>
+        <w:t xml:space="preserve">Flujo Básico</w:t>
+      </w:r>
+    </w:p>
+    <w:p>
+      <w:pPr>
+        <w:ind w:left="1440" w:firstLine="0"/>
+        <w:rPr/>
+      </w:pPr>
+      <w:r>
+        <w:rPr>
+          <w:rtl w:val="0"/>
+        </w:rPr>
+        <w:t xml:space="preserve">1. Dentro de la interfaz principal del programa se ingresará a la opción con el nombre “Proveedores”.</w:t>
+      </w:r>
+    </w:p>
+    <w:p>
+      <w:pPr>
+        <w:ind w:left="1440" w:firstLine="0"/>
+        <w:rPr/>
+      </w:pPr>
+      <w:r>
+        <w:rPr>
+          <w:rtl w:val="0"/>
+        </w:rPr>
+        <w:t xml:space="preserve">2. Una vez seleccionada la opción, se abrirá una interfaz donde se obtiene una vista general de los proveedores registrados, además de un vistazo de la información del último producto entregado, en la parte inferior se encontrará la opción “eliminar”, la cual se deberá presionar.</w:t>
+      </w:r>
+    </w:p>
+    <w:p>
+      <w:pPr>
+        <w:ind w:left="1440" w:firstLine="0"/>
+        <w:rPr/>
+      </w:pPr>
+      <w:r>
+        <w:rPr>
+          <w:rtl w:val="0"/>
+        </w:rPr>
+        <w:t xml:space="preserve">3. Se mostrará una ventana emergente con todos los proveedores que el usuario haya seleccionado y que quiera eliminar.</w:t>
+      </w:r>
+    </w:p>
+    <w:p>
+      <w:pPr>
+        <w:ind w:left="1440" w:firstLine="0"/>
+        <w:rPr/>
+      </w:pPr>
+      <w:r>
+        <w:rPr>
+          <w:rtl w:val="0"/>
+        </w:rPr>
+        <w:t xml:space="preserve">3. La opción “eliminar” removerá la información del proveedor seleccionado y se actualizará la lista con esta nueva información.</w:t>
+      </w:r>
+    </w:p>
+    <w:p>
+      <w:pPr>
+        <w:pStyle w:val="Heading2"/>
+        <w:numPr>
+          <w:ilvl w:val="0"/>
+          <w:numId w:val="3"/>
+        </w:numPr>
+        <w:spacing w:after="0" w:afterAutospacing="0" w:line="360" w:lineRule="auto"/>
+        <w:ind w:left="720" w:hanging="360"/>
+        <w:rPr>
+          <w:sz w:val="24"/>
+          <w:szCs w:val="24"/>
+          <w:u w:val="none"/>
+        </w:rPr>
+      </w:pPr>
+      <w:bookmarkStart w:colFirst="0" w:colLast="0" w:name="_tbbbr12km75f" w:id="25"/>
+      <w:bookmarkEnd w:id="25"/>
+      <w:r>
+        <w:rPr>
+          <w:sz w:val="24"/>
+          <w:szCs w:val="24"/>
+          <w:rtl w:val="0"/>
+        </w:rPr>
+        <w:t xml:space="preserve">Flujo alternativo</w:t>
+      </w:r>
+    </w:p>
+    <w:p>
+      <w:pPr>
+        <w:numPr>
+          <w:ilvl w:val="0"/>
+          <w:numId w:val="7"/>
+        </w:numPr>
+        <w:ind w:left="1440" w:hanging="360"/>
+        <w:rPr>
+          <w:u w:val="none"/>
+        </w:rPr>
+      </w:pPr>
+      <w:r>
+        <w:rPr>
+          <w:rtl w:val="0"/>
+        </w:rPr>
+        <w:t xml:space="preserve">Si el usuario desea salir de la interfaz de proveedores, deberá presionar el botón “menú”.</w:t>
+      </w:r>
+    </w:p>
+    <w:p>
+      <w:pPr>
+        <w:numPr>
+          <w:ilvl w:val="0"/>
+          <w:numId w:val="7"/>
+        </w:numPr>
+        <w:spacing w:after="0" w:afterAutospacing="0"/>
+        <w:ind w:left="1440" w:hanging="360"/>
+        <w:rPr>
+          <w:u w:val="none"/>
+        </w:rPr>
+      </w:pPr>
+      <w:r>
+        <w:rPr>
+          <w:rtl w:val="0"/>
+        </w:rPr>
+        <w:t xml:space="preserve">Si el usuario desea salir del sistema, deberá seleccionar el botón “salir”.</w:t>
+      </w:r>
+    </w:p>
+    <w:p>
+      <w:pPr>
+        <w:pStyle w:val="Heading2"/>
+        <w:numPr>
+          <w:ilvl w:val="0"/>
+          <w:numId w:val="3"/>
+        </w:numPr>
+        <w:spacing w:before="0" w:beforeAutospacing="0" w:line="360" w:lineRule="auto"/>
+        <w:ind w:left="720" w:hanging="360"/>
+        <w:rPr>
+          <w:sz w:val="24"/>
+          <w:szCs w:val="24"/>
+          <w:u w:val="none"/>
+        </w:rPr>
+      </w:pPr>
       <w:bookmarkStart w:colFirst="0" w:colLast="0" w:name="_1a71kgn5jcvx" w:id="26"/>
       <w:bookmarkEnd w:id="26"/>
       <w:r>
@@ -5775,129 +5639,7 @@
     </w:p>
     <w:p>
       <w:pPr>
-        <w:ind w:left="720" w:firstLine="0"/>
-        <w:rPr/>
-      </w:pPr>
-      <w:r>
-        <w:rPr>
-          <w:rtl w:val="0"/>
-        </w:rPr>
-      </w:r>
-    </w:p>
-    <w:tbl>
-      <w:tblPr>
-        <w:tblStyle w:val="Table4"/>
-        <w:tblW w:w="8309.0" w:type="dxa"/>
-        <w:jc w:val="left"/>
-        <w:tblInd w:w="720.0" w:type="dxa"/>
-        <w:tblBorders>
-          <w:top w:color="000000" w:space="0" w:sz="8" w:val="single"/>
-          <w:left w:color="000000" w:space="0" w:sz="8" w:val="single"/>
-          <w:bottom w:color="000000" w:space="0" w:sz="8" w:val="single"/>
-          <w:right w:color="000000" w:space="0" w:sz="8" w:val="single"/>
-          <w:insideH w:color="000000" w:space="0" w:sz="8" w:val="single"/>
-          <w:insideV w:color="000000" w:space="0" w:sz="8" w:val="single"/>
-        </w:tblBorders>
-        <w:tblLayout w:type="fixed"/>
-        <w:tblLook w:val="0600"/>
-      </w:tblPr>
-      <w:tblGrid>
-        <w:gridCol w:w="2769.6666666666665"/>
-        <w:gridCol w:w="2769.6666666666665"/>
-        <w:gridCol w:w="2769.6666666666665"/>
-        <w:tblGridChange w:id="0">
-          <w:tblGrid>
-            <w:gridCol w:w="2769.6666666666665"/>
-            <w:gridCol w:w="2769.6666666666665"/>
-            <w:gridCol w:w="2769.6666666666665"/>
-          </w:tblGrid>
-        </w:tblGridChange>
-      </w:tblGrid>
-      <w:tr>
-        <w:trPr>
-          <w:cantSplit w:val="0"/>
-          <w:tblHeader w:val="0"/>
-        </w:trPr>
-        <w:tc>
-          <w:tcPr>
-            <w:shd w:fill="auto" w:val="clear"/>
-            <w:tcMar>
-              <w:top w:w="100.0" w:type="dxa"/>
-              <w:left w:w="100.0" w:type="dxa"/>
-              <w:bottom w:w="100.0" w:type="dxa"/>
-              <w:right w:w="100.0" w:type="dxa"/>
-            </w:tcMar>
-            <w:vAlign w:val="top"/>
-          </w:tcPr>
-          <w:p>
-            <w:pPr>
-              <w:widowControl w:val="0"/>
-              <w:spacing w:line="240" w:lineRule="auto"/>
-              <w:rPr/>
-            </w:pPr>
-            <w:r>
-              <w:rPr>
-                <w:rtl w:val="0"/>
-              </w:rPr>
-              <w:t xml:space="preserve">Campo</w:t>
-            </w:r>
-          </w:p>
-        </w:tc>
-        <w:tc>
-          <w:tcPr>
-            <w:shd w:fill="auto" w:val="clear"/>
-            <w:tcMar>
-              <w:top w:w="100.0" w:type="dxa"/>
-              <w:left w:w="100.0" w:type="dxa"/>
-              <w:bottom w:w="100.0" w:type="dxa"/>
-              <w:right w:w="100.0" w:type="dxa"/>
-            </w:tcMar>
-            <w:vAlign w:val="top"/>
-          </w:tcPr>
-          <w:p>
-            <w:pPr>
-              <w:widowControl w:val="0"/>
-              <w:spacing w:line="240" w:lineRule="auto"/>
-              <w:rPr/>
-            </w:pPr>
-            <w:r>
-              <w:rPr>
-                <w:rtl w:val="0"/>
-              </w:rPr>
-              <w:t xml:space="preserve">Tipo</w:t>
-            </w:r>
-          </w:p>
-        </w:tc>
-        <w:tc>
-          <w:tcPr>
-            <w:shd w:fill="auto" w:val="clear"/>
-            <w:tcMar>
-              <w:top w:w="100.0" w:type="dxa"/>
-              <w:left w:w="100.0" w:type="dxa"/>
-              <w:bottom w:w="100.0" w:type="dxa"/>
-              <w:right w:w="100.0" w:type="dxa"/>
-            </w:tcMar>
-            <w:vAlign w:val="top"/>
-          </w:tcPr>
-          <w:p>
-            <w:pPr>
-              <w:widowControl w:val="0"/>
-              <w:spacing w:line="240" w:lineRule="auto"/>
-              <w:rPr/>
-            </w:pPr>
-            <w:r>
-              <w:rPr>
-                <w:rtl w:val="0"/>
-              </w:rPr>
-              <w:t xml:space="preserve">Descripción</w:t>
-            </w:r>
-          </w:p>
-        </w:tc>
-      </w:tr>
-    </w:tbl>
-    <w:p>
-      <w:pPr>
-        <w:ind w:left="720" w:firstLine="0"/>
+        <w:ind w:left="0" w:firstLine="0"/>
         <w:rPr/>
       </w:pPr>
       <w:r>
@@ -5935,13 +5677,25 @@
       <w:lvlText w:val="-"/>
       <w:lvlJc w:val="left"/>
       <w:pPr>
+        <w:ind w:left="720" w:hanging="360"/>
+      </w:pPr>
+      <w:rPr>
+        <w:u w:val="none"/>
+      </w:rPr>
+    </w:lvl>
+    <w:lvl w:ilvl="1">
+      <w:start w:val="1"/>
+      <w:numFmt w:val="bullet"/>
+      <w:lvlText w:val="-"/>
+      <w:lvlJc w:val="left"/>
+      <w:pPr>
         <w:ind w:left="1440" w:hanging="360"/>
       </w:pPr>
       <w:rPr>
         <w:u w:val="none"/>
       </w:rPr>
     </w:lvl>
-    <w:lvl w:ilvl="1">
+    <w:lvl w:ilvl="2">
       <w:start w:val="1"/>
       <w:numFmt w:val="bullet"/>
       <w:lvlText w:val="-"/>
@@ -5953,7 +5707,7 @@
         <w:u w:val="none"/>
       </w:rPr>
     </w:lvl>
-    <w:lvl w:ilvl="2">
+    <w:lvl w:ilvl="3">
       <w:start w:val="1"/>
       <w:numFmt w:val="bullet"/>
       <w:lvlText w:val="-"/>
@@ -5965,7 +5719,7 @@
         <w:u w:val="none"/>
       </w:rPr>
     </w:lvl>
-    <w:lvl w:ilvl="3">
+    <w:lvl w:ilvl="4">
       <w:start w:val="1"/>
       <w:numFmt w:val="bullet"/>
       <w:lvlText w:val="-"/>
@@ -5977,7 +5731,7 @@
         <w:u w:val="none"/>
       </w:rPr>
     </w:lvl>
-    <w:lvl w:ilvl="4">
+    <w:lvl w:ilvl="5">
       <w:start w:val="1"/>
       <w:numFmt w:val="bullet"/>
       <w:lvlText w:val="-"/>
@@ -5989,7 +5743,7 @@
         <w:u w:val="none"/>
       </w:rPr>
     </w:lvl>
-    <w:lvl w:ilvl="5">
+    <w:lvl w:ilvl="6">
       <w:start w:val="1"/>
       <w:numFmt w:val="bullet"/>
       <w:lvlText w:val="-"/>
@@ -6001,7 +5755,7 @@
         <w:u w:val="none"/>
       </w:rPr>
     </w:lvl>
-    <w:lvl w:ilvl="6">
+    <w:lvl w:ilvl="7">
       <w:start w:val="1"/>
       <w:numFmt w:val="bullet"/>
       <w:lvlText w:val="-"/>
@@ -6013,25 +5767,13 @@
         <w:u w:val="none"/>
       </w:rPr>
     </w:lvl>
-    <w:lvl w:ilvl="7">
+    <w:lvl w:ilvl="8">
       <w:start w:val="1"/>
       <w:numFmt w:val="bullet"/>
       <w:lvlText w:val="-"/>
       <w:lvlJc w:val="left"/>
       <w:pPr>
         <w:ind w:left="6480" w:hanging="360"/>
-      </w:pPr>
-      <w:rPr>
-        <w:u w:val="none"/>
-      </w:rPr>
-    </w:lvl>
-    <w:lvl w:ilvl="8">
-      <w:start w:val="1"/>
-      <w:numFmt w:val="bullet"/>
-      <w:lvlText w:val="-"/>
-      <w:lvlJc w:val="left"/>
-      <w:pPr>
-        <w:ind w:left="7200" w:hanging="360"/>
       </w:pPr>
       <w:rPr>
         <w:u w:val="none"/>
@@ -6041,6 +5783,116 @@
   <w:abstractNum w:abstractNumId="2">
     <w:lvl w:ilvl="0">
       <w:start w:val="1"/>
+      <w:numFmt w:val="bullet"/>
+      <w:lvlText w:val="-"/>
+      <w:lvlJc w:val="left"/>
+      <w:pPr>
+        <w:ind w:left="1440" w:hanging="360"/>
+      </w:pPr>
+      <w:rPr>
+        <w:u w:val="none"/>
+      </w:rPr>
+    </w:lvl>
+    <w:lvl w:ilvl="1">
+      <w:start w:val="1"/>
+      <w:numFmt w:val="bullet"/>
+      <w:lvlText w:val="-"/>
+      <w:lvlJc w:val="left"/>
+      <w:pPr>
+        <w:ind w:left="2160" w:hanging="360"/>
+      </w:pPr>
+      <w:rPr>
+        <w:u w:val="none"/>
+      </w:rPr>
+    </w:lvl>
+    <w:lvl w:ilvl="2">
+      <w:start w:val="1"/>
+      <w:numFmt w:val="bullet"/>
+      <w:lvlText w:val="-"/>
+      <w:lvlJc w:val="left"/>
+      <w:pPr>
+        <w:ind w:left="2880" w:hanging="360"/>
+      </w:pPr>
+      <w:rPr>
+        <w:u w:val="none"/>
+      </w:rPr>
+    </w:lvl>
+    <w:lvl w:ilvl="3">
+      <w:start w:val="1"/>
+      <w:numFmt w:val="bullet"/>
+      <w:lvlText w:val="-"/>
+      <w:lvlJc w:val="left"/>
+      <w:pPr>
+        <w:ind w:left="3600" w:hanging="360"/>
+      </w:pPr>
+      <w:rPr>
+        <w:u w:val="none"/>
+      </w:rPr>
+    </w:lvl>
+    <w:lvl w:ilvl="4">
+      <w:start w:val="1"/>
+      <w:numFmt w:val="bullet"/>
+      <w:lvlText w:val="-"/>
+      <w:lvlJc w:val="left"/>
+      <w:pPr>
+        <w:ind w:left="4320" w:hanging="360"/>
+      </w:pPr>
+      <w:rPr>
+        <w:u w:val="none"/>
+      </w:rPr>
+    </w:lvl>
+    <w:lvl w:ilvl="5">
+      <w:start w:val="1"/>
+      <w:numFmt w:val="bullet"/>
+      <w:lvlText w:val="-"/>
+      <w:lvlJc w:val="left"/>
+      <w:pPr>
+        <w:ind w:left="5040" w:hanging="360"/>
+      </w:pPr>
+      <w:rPr>
+        <w:u w:val="none"/>
+      </w:rPr>
+    </w:lvl>
+    <w:lvl w:ilvl="6">
+      <w:start w:val="1"/>
+      <w:numFmt w:val="bullet"/>
+      <w:lvlText w:val="-"/>
+      <w:lvlJc w:val="left"/>
+      <w:pPr>
+        <w:ind w:left="5760" w:hanging="360"/>
+      </w:pPr>
+      <w:rPr>
+        <w:u w:val="none"/>
+      </w:rPr>
+    </w:lvl>
+    <w:lvl w:ilvl="7">
+      <w:start w:val="1"/>
+      <w:numFmt w:val="bullet"/>
+      <w:lvlText w:val="-"/>
+      <w:lvlJc w:val="left"/>
+      <w:pPr>
+        <w:ind w:left="6480" w:hanging="360"/>
+      </w:pPr>
+      <w:rPr>
+        <w:u w:val="none"/>
+      </w:rPr>
+    </w:lvl>
+    <w:lvl w:ilvl="8">
+      <w:start w:val="1"/>
+      <w:numFmt w:val="bullet"/>
+      <w:lvlText w:val="-"/>
+      <w:lvlJc w:val="left"/>
+      <w:pPr>
+        <w:ind w:left="7200" w:hanging="360"/>
+      </w:pPr>
+      <w:rPr>
+        <w:u w:val="none"/>
+      </w:rPr>
+    </w:lvl>
+  </w:abstractNum>
+  <w:abstractNum w:abstractNumId="3">
+    <w:lvl w:ilvl="0">
+      <w:start w:val="1"/>
       <w:numFmt w:val="decimal"/>
       <w:lvlText w:val="%1."/>
       <w:lvlJc w:val="left"/>
@@ -6148,7 +6000,7 @@
       </w:rPr>
     </w:lvl>
   </w:abstractNum>
-  <w:abstractNum w:abstractNumId="3">
+  <w:abstractNum w:abstractNumId="4">
     <w:lvl w:ilvl="0">
       <w:start w:val="0"/>
       <w:numFmt w:val="bullet"/>
@@ -6255,116 +6107,6 @@
       </w:pPr>
       <w:rPr>
         <w:rFonts w:ascii="Noto Sans Symbols" w:cs="Noto Sans Symbols" w:eastAsia="Noto Sans Symbols" w:hAnsi="Noto Sans Symbols"/>
-      </w:rPr>
-    </w:lvl>
-  </w:abstractNum>
-  <w:abstractNum w:abstractNumId="4">
-    <w:lvl w:ilvl="0">
-      <w:start w:val="1"/>
-      <w:numFmt w:val="bullet"/>
-      <w:lvlText w:val="-"/>
-      <w:lvlJc w:val="left"/>
-      <w:pPr>
-        <w:ind w:left="1440" w:hanging="360"/>
-      </w:pPr>
-      <w:rPr>
-        <w:u w:val="none"/>
-      </w:rPr>
-    </w:lvl>
-    <w:lvl w:ilvl="1">
-      <w:start w:val="1"/>
-      <w:numFmt w:val="bullet"/>
-      <w:lvlText w:val="-"/>
-      <w:lvlJc w:val="left"/>
-      <w:pPr>
-        <w:ind w:left="2160" w:hanging="360"/>
-      </w:pPr>
-      <w:rPr>
-        <w:u w:val="none"/>
-      </w:rPr>
-    </w:lvl>
-    <w:lvl w:ilvl="2">
-      <w:start w:val="1"/>
-      <w:numFmt w:val="bullet"/>
-      <w:lvlText w:val="-"/>
-      <w:lvlJc w:val="left"/>
-      <w:pPr>
-        <w:ind w:left="2880" w:hanging="360"/>
-      </w:pPr>
-      <w:rPr>
-        <w:u w:val="none"/>
-      </w:rPr>
-    </w:lvl>
-    <w:lvl w:ilvl="3">
-      <w:start w:val="1"/>
-      <w:numFmt w:val="bullet"/>
-      <w:lvlText w:val="-"/>
-      <w:lvlJc w:val="left"/>
-      <w:pPr>
-        <w:ind w:left="3600" w:hanging="360"/>
-      </w:pPr>
-      <w:rPr>
-        <w:u w:val="none"/>
-      </w:rPr>
-    </w:lvl>
-    <w:lvl w:ilvl="4">
-      <w:start w:val="1"/>
-      <w:numFmt w:val="bullet"/>
-      <w:lvlText w:val="-"/>
-      <w:lvlJc w:val="left"/>
-      <w:pPr>
-        <w:ind w:left="4320" w:hanging="360"/>
-      </w:pPr>
-      <w:rPr>
-        <w:u w:val="none"/>
-      </w:rPr>
-    </w:lvl>
-    <w:lvl w:ilvl="5">
-      <w:start w:val="1"/>
-      <w:numFmt w:val="bullet"/>
-      <w:lvlText w:val="-"/>
-      <w:lvlJc w:val="left"/>
-      <w:pPr>
-        <w:ind w:left="5040" w:hanging="360"/>
-      </w:pPr>
-      <w:rPr>
-        <w:u w:val="none"/>
-      </w:rPr>
-    </w:lvl>
-    <w:lvl w:ilvl="6">
-      <w:start w:val="1"/>
-      <w:numFmt w:val="bullet"/>
-      <w:lvlText w:val="-"/>
-      <w:lvlJc w:val="left"/>
-      <w:pPr>
-        <w:ind w:left="5760" w:hanging="360"/>
-      </w:pPr>
-      <w:rPr>
-        <w:u w:val="none"/>
-      </w:rPr>
-    </w:lvl>
-    <w:lvl w:ilvl="7">
-      <w:start w:val="1"/>
-      <w:numFmt w:val="bullet"/>
-      <w:lvlText w:val="-"/>
-      <w:lvlJc w:val="left"/>
-      <w:pPr>
-        <w:ind w:left="6480" w:hanging="360"/>
-      </w:pPr>
-      <w:rPr>
-        <w:u w:val="none"/>
-      </w:rPr>
-    </w:lvl>
-    <w:lvl w:ilvl="8">
-      <w:start w:val="1"/>
-      <w:numFmt w:val="bullet"/>
-      <w:lvlText w:val="-"/>
-      <w:lvlJc w:val="left"/>
-      <w:pPr>
-        <w:ind w:left="7200" w:hanging="360"/>
-      </w:pPr>
-      <w:rPr>
-        <w:u w:val="none"/>
       </w:rPr>
     </w:lvl>
   </w:abstractNum>
@@ -6375,13 +6117,25 @@
       <w:lvlText w:val="-"/>
       <w:lvlJc w:val="left"/>
       <w:pPr>
+        <w:ind w:left="720" w:hanging="360"/>
+      </w:pPr>
+      <w:rPr>
+        <w:u w:val="none"/>
+      </w:rPr>
+    </w:lvl>
+    <w:lvl w:ilvl="1">
+      <w:start w:val="1"/>
+      <w:numFmt w:val="bullet"/>
+      <w:lvlText w:val="-"/>
+      <w:lvlJc w:val="left"/>
+      <w:pPr>
         <w:ind w:left="1440" w:hanging="360"/>
       </w:pPr>
       <w:rPr>
         <w:u w:val="none"/>
       </w:rPr>
     </w:lvl>
-    <w:lvl w:ilvl="1">
+    <w:lvl w:ilvl="2">
       <w:start w:val="1"/>
       <w:numFmt w:val="bullet"/>
       <w:lvlText w:val="-"/>
@@ -6393,7 +6147,7 @@
         <w:u w:val="none"/>
       </w:rPr>
     </w:lvl>
-    <w:lvl w:ilvl="2">
+    <w:lvl w:ilvl="3">
       <w:start w:val="1"/>
       <w:numFmt w:val="bullet"/>
       <w:lvlText w:val="-"/>
@@ -6405,7 +6159,7 @@
         <w:u w:val="none"/>
       </w:rPr>
     </w:lvl>
-    <w:lvl w:ilvl="3">
+    <w:lvl w:ilvl="4">
       <w:start w:val="1"/>
       <w:numFmt w:val="bullet"/>
       <w:lvlText w:val="-"/>
@@ -6417,7 +6171,7 @@
         <w:u w:val="none"/>
       </w:rPr>
     </w:lvl>
-    <w:lvl w:ilvl="4">
+    <w:lvl w:ilvl="5">
       <w:start w:val="1"/>
       <w:numFmt w:val="bullet"/>
       <w:lvlText w:val="-"/>
@@ -6429,7 +6183,7 @@
         <w:u w:val="none"/>
       </w:rPr>
     </w:lvl>
-    <w:lvl w:ilvl="5">
+    <w:lvl w:ilvl="6">
       <w:start w:val="1"/>
       <w:numFmt w:val="bullet"/>
       <w:lvlText w:val="-"/>
@@ -6441,7 +6195,7 @@
         <w:u w:val="none"/>
       </w:rPr>
     </w:lvl>
-    <w:lvl w:ilvl="6">
+    <w:lvl w:ilvl="7">
       <w:start w:val="1"/>
       <w:numFmt w:val="bullet"/>
       <w:lvlText w:val="-"/>
@@ -6453,25 +6207,13 @@
         <w:u w:val="none"/>
       </w:rPr>
     </w:lvl>
-    <w:lvl w:ilvl="7">
+    <w:lvl w:ilvl="8">
       <w:start w:val="1"/>
       <w:numFmt w:val="bullet"/>
       <w:lvlText w:val="-"/>
       <w:lvlJc w:val="left"/>
       <w:pPr>
         <w:ind w:left="6480" w:hanging="360"/>
-      </w:pPr>
-      <w:rPr>
-        <w:u w:val="none"/>
-      </w:rPr>
-    </w:lvl>
-    <w:lvl w:ilvl="8">
-      <w:start w:val="1"/>
-      <w:numFmt w:val="bullet"/>
-      <w:lvlText w:val="-"/>
-      <w:lvlJc w:val="left"/>
-      <w:pPr>
-        <w:ind w:left="7200" w:hanging="360"/>
       </w:pPr>
       <w:rPr>
         <w:u w:val="none"/>
@@ -6485,7 +6227,7 @@
       <w:lvlText w:val="-"/>
       <w:lvlJc w:val="left"/>
       <w:pPr>
-        <w:ind w:left="720" w:hanging="360"/>
+        <w:ind w:left="1440" w:hanging="360"/>
       </w:pPr>
       <w:rPr>
         <w:u w:val="none"/>
@@ -6497,7 +6239,7 @@
       <w:lvlText w:val="-"/>
       <w:lvlJc w:val="left"/>
       <w:pPr>
-        <w:ind w:left="1440" w:hanging="360"/>
+        <w:ind w:left="2160" w:hanging="360"/>
       </w:pPr>
       <w:rPr>
         <w:u w:val="none"/>
@@ -6509,7 +6251,7 @@
       <w:lvlText w:val="-"/>
       <w:lvlJc w:val="left"/>
       <w:pPr>
-        <w:ind w:left="2160" w:hanging="360"/>
+        <w:ind w:left="2880" w:hanging="360"/>
       </w:pPr>
       <w:rPr>
         <w:u w:val="none"/>
@@ -6521,7 +6263,7 @@
       <w:lvlText w:val="-"/>
       <w:lvlJc w:val="left"/>
       <w:pPr>
-        <w:ind w:left="2880" w:hanging="360"/>
+        <w:ind w:left="3600" w:hanging="360"/>
       </w:pPr>
       <w:rPr>
         <w:u w:val="none"/>
@@ -6533,7 +6275,7 @@
       <w:lvlText w:val="-"/>
       <w:lvlJc w:val="left"/>
       <w:pPr>
-        <w:ind w:left="3600" w:hanging="360"/>
+        <w:ind w:left="4320" w:hanging="360"/>
       </w:pPr>
       <w:rPr>
         <w:u w:val="none"/>
@@ -6545,7 +6287,7 @@
       <w:lvlText w:val="-"/>
       <w:lvlJc w:val="left"/>
       <w:pPr>
-        <w:ind w:left="4320" w:hanging="360"/>
+        <w:ind w:left="5040" w:hanging="360"/>
       </w:pPr>
       <w:rPr>
         <w:u w:val="none"/>
@@ -6557,7 +6299,7 @@
       <w:lvlText w:val="-"/>
       <w:lvlJc w:val="left"/>
       <w:pPr>
-        <w:ind w:left="5040" w:hanging="360"/>
+        <w:ind w:left="5760" w:hanging="360"/>
       </w:pPr>
       <w:rPr>
         <w:u w:val="none"/>
@@ -6569,7 +6311,7 @@
       <w:lvlText w:val="-"/>
       <w:lvlJc w:val="left"/>
       <w:pPr>
-        <w:ind w:left="5760" w:hanging="360"/>
+        <w:ind w:left="6480" w:hanging="360"/>
       </w:pPr>
       <w:rPr>
         <w:u w:val="none"/>
@@ -6581,7 +6323,7 @@
       <w:lvlText w:val="-"/>
       <w:lvlJc w:val="left"/>
       <w:pPr>
-        <w:ind w:left="6480" w:hanging="360"/>
+        <w:ind w:left="7200" w:hanging="360"/>
       </w:pPr>
       <w:rPr>
         <w:u w:val="none"/>
@@ -6595,7 +6337,7 @@
       <w:lvlText w:val="-"/>
       <w:lvlJc w:val="left"/>
       <w:pPr>
-        <w:ind w:left="720" w:hanging="360"/>
+        <w:ind w:left="1440" w:hanging="360"/>
       </w:pPr>
       <w:rPr>
         <w:u w:val="none"/>
@@ -6607,7 +6349,7 @@
       <w:lvlText w:val="-"/>
       <w:lvlJc w:val="left"/>
       <w:pPr>
-        <w:ind w:left="1440" w:hanging="360"/>
+        <w:ind w:left="2160" w:hanging="360"/>
       </w:pPr>
       <w:rPr>
         <w:u w:val="none"/>
@@ -6619,7 +6361,7 @@
       <w:lvlText w:val="-"/>
       <w:lvlJc w:val="left"/>
       <w:pPr>
-        <w:ind w:left="2160" w:hanging="360"/>
+        <w:ind w:left="2880" w:hanging="360"/>
       </w:pPr>
       <w:rPr>
         <w:u w:val="none"/>
@@ -6631,7 +6373,7 @@
       <w:lvlText w:val="-"/>
       <w:lvlJc w:val="left"/>
       <w:pPr>
-        <w:ind w:left="2880" w:hanging="360"/>
+        <w:ind w:left="3600" w:hanging="360"/>
       </w:pPr>
       <w:rPr>
         <w:u w:val="none"/>
@@ -6643,7 +6385,7 @@
       <w:lvlText w:val="-"/>
       <w:lvlJc w:val="left"/>
       <w:pPr>
-        <w:ind w:left="3600" w:hanging="360"/>
+        <w:ind w:left="4320" w:hanging="360"/>
       </w:pPr>
       <w:rPr>
         <w:u w:val="none"/>
@@ -6655,7 +6397,7 @@
       <w:lvlText w:val="-"/>
       <w:lvlJc w:val="left"/>
       <w:pPr>
-        <w:ind w:left="4320" w:hanging="360"/>
+        <w:ind w:left="5040" w:hanging="360"/>
       </w:pPr>
       <w:rPr>
         <w:u w:val="none"/>
@@ -6667,7 +6409,7 @@
       <w:lvlText w:val="-"/>
       <w:lvlJc w:val="left"/>
       <w:pPr>
-        <w:ind w:left="5040" w:hanging="360"/>
+        <w:ind w:left="5760" w:hanging="360"/>
       </w:pPr>
       <w:rPr>
         <w:u w:val="none"/>
@@ -6679,7 +6421,7 @@
       <w:lvlText w:val="-"/>
       <w:lvlJc w:val="left"/>
       <w:pPr>
-        <w:ind w:left="5760" w:hanging="360"/>
+        <w:ind w:left="6480" w:hanging="360"/>
       </w:pPr>
       <w:rPr>
         <w:u w:val="none"/>
@@ -6691,7 +6433,7 @@
       <w:lvlText w:val="-"/>
       <w:lvlJc w:val="left"/>
       <w:pPr>
-        <w:ind w:left="6480" w:hanging="360"/>
+        <w:ind w:left="7200" w:hanging="360"/>
       </w:pPr>
       <w:rPr>
         <w:u w:val="none"/>
@@ -6705,13 +6447,25 @@
       <w:lvlText w:val="-"/>
       <w:lvlJc w:val="left"/>
       <w:pPr>
+        <w:ind w:left="720" w:hanging="360"/>
+      </w:pPr>
+      <w:rPr>
+        <w:u w:val="none"/>
+      </w:rPr>
+    </w:lvl>
+    <w:lvl w:ilvl="1">
+      <w:start w:val="1"/>
+      <w:numFmt w:val="bullet"/>
+      <w:lvlText w:val="-"/>
+      <w:lvlJc w:val="left"/>
+      <w:pPr>
         <w:ind w:left="1440" w:hanging="360"/>
       </w:pPr>
       <w:rPr>
         <w:u w:val="none"/>
       </w:rPr>
     </w:lvl>
-    <w:lvl w:ilvl="1">
+    <w:lvl w:ilvl="2">
       <w:start w:val="1"/>
       <w:numFmt w:val="bullet"/>
       <w:lvlText w:val="-"/>
@@ -6723,7 +6477,7 @@
         <w:u w:val="none"/>
       </w:rPr>
     </w:lvl>
-    <w:lvl w:ilvl="2">
+    <w:lvl w:ilvl="3">
       <w:start w:val="1"/>
       <w:numFmt w:val="bullet"/>
       <w:lvlText w:val="-"/>
@@ -6735,7 +6489,7 @@
         <w:u w:val="none"/>
       </w:rPr>
     </w:lvl>
-    <w:lvl w:ilvl="3">
+    <w:lvl w:ilvl="4">
       <w:start w:val="1"/>
       <w:numFmt w:val="bullet"/>
       <w:lvlText w:val="-"/>
@@ -6747,7 +6501,7 @@
         <w:u w:val="none"/>
       </w:rPr>
     </w:lvl>
-    <w:lvl w:ilvl="4">
+    <w:lvl w:ilvl="5">
       <w:start w:val="1"/>
       <w:numFmt w:val="bullet"/>
       <w:lvlText w:val="-"/>
@@ -6759,7 +6513,7 @@
         <w:u w:val="none"/>
       </w:rPr>
     </w:lvl>
-    <w:lvl w:ilvl="5">
+    <w:lvl w:ilvl="6">
       <w:start w:val="1"/>
       <w:numFmt w:val="bullet"/>
       <w:lvlText w:val="-"/>
@@ -6771,7 +6525,7 @@
         <w:u w:val="none"/>
       </w:rPr>
     </w:lvl>
-    <w:lvl w:ilvl="6">
+    <w:lvl w:ilvl="7">
       <w:start w:val="1"/>
       <w:numFmt w:val="bullet"/>
       <w:lvlText w:val="-"/>
@@ -6783,25 +6537,13 @@
         <w:u w:val="none"/>
       </w:rPr>
     </w:lvl>
-    <w:lvl w:ilvl="7">
+    <w:lvl w:ilvl="8">
       <w:start w:val="1"/>
       <w:numFmt w:val="bullet"/>
       <w:lvlText w:val="-"/>
       <w:lvlJc w:val="left"/>
       <w:pPr>
         <w:ind w:left="6480" w:hanging="360"/>
-      </w:pPr>
-      <w:rPr>
-        <w:u w:val="none"/>
-      </w:rPr>
-    </w:lvl>
-    <w:lvl w:ilvl="8">
-      <w:start w:val="1"/>
-      <w:numFmt w:val="bullet"/>
-      <w:lvlText w:val="-"/>
-      <w:lvlJc w:val="left"/>
-      <w:pPr>
-        <w:ind w:left="7200" w:hanging="360"/>
       </w:pPr>
       <w:rPr>
         <w:u w:val="none"/>
@@ -6811,6 +6553,226 @@
   <w:abstractNum w:abstractNumId="9">
     <w:lvl w:ilvl="0">
       <w:start w:val="1"/>
+      <w:numFmt w:val="bullet"/>
+      <w:lvlText w:val="-"/>
+      <w:lvlJc w:val="left"/>
+      <w:pPr>
+        <w:ind w:left="720" w:hanging="360"/>
+      </w:pPr>
+      <w:rPr>
+        <w:u w:val="none"/>
+      </w:rPr>
+    </w:lvl>
+    <w:lvl w:ilvl="1">
+      <w:start w:val="1"/>
+      <w:numFmt w:val="bullet"/>
+      <w:lvlText w:val="-"/>
+      <w:lvlJc w:val="left"/>
+      <w:pPr>
+        <w:ind w:left="1440" w:hanging="360"/>
+      </w:pPr>
+      <w:rPr>
+        <w:u w:val="none"/>
+      </w:rPr>
+    </w:lvl>
+    <w:lvl w:ilvl="2">
+      <w:start w:val="1"/>
+      <w:numFmt w:val="bullet"/>
+      <w:lvlText w:val="-"/>
+      <w:lvlJc w:val="left"/>
+      <w:pPr>
+        <w:ind w:left="2160" w:hanging="360"/>
+      </w:pPr>
+      <w:rPr>
+        <w:u w:val="none"/>
+      </w:rPr>
+    </w:lvl>
+    <w:lvl w:ilvl="3">
+      <w:start w:val="1"/>
+      <w:numFmt w:val="bullet"/>
+      <w:lvlText w:val="-"/>
+      <w:lvlJc w:val="left"/>
+      <w:pPr>
+        <w:ind w:left="2880" w:hanging="360"/>
+      </w:pPr>
+      <w:rPr>
+        <w:u w:val="none"/>
+      </w:rPr>
+    </w:lvl>
+    <w:lvl w:ilvl="4">
+      <w:start w:val="1"/>
+      <w:numFmt w:val="bullet"/>
+      <w:lvlText w:val="-"/>
+      <w:lvlJc w:val="left"/>
+      <w:pPr>
+        <w:ind w:left="3600" w:hanging="360"/>
+      </w:pPr>
+      <w:rPr>
+        <w:u w:val="none"/>
+      </w:rPr>
+    </w:lvl>
+    <w:lvl w:ilvl="5">
+      <w:start w:val="1"/>
+      <w:numFmt w:val="bullet"/>
+      <w:lvlText w:val="-"/>
+      <w:lvlJc w:val="left"/>
+      <w:pPr>
+        <w:ind w:left="4320" w:hanging="360"/>
+      </w:pPr>
+      <w:rPr>
+        <w:u w:val="none"/>
+      </w:rPr>
+    </w:lvl>
+    <w:lvl w:ilvl="6">
+      <w:start w:val="1"/>
+      <w:numFmt w:val="bullet"/>
+      <w:lvlText w:val="-"/>
+      <w:lvlJc w:val="left"/>
+      <w:pPr>
+        <w:ind w:left="5040" w:hanging="360"/>
+      </w:pPr>
+      <w:rPr>
+        <w:u w:val="none"/>
+      </w:rPr>
+    </w:lvl>
+    <w:lvl w:ilvl="7">
+      <w:start w:val="1"/>
+      <w:numFmt w:val="bullet"/>
+      <w:lvlText w:val="-"/>
+      <w:lvlJc w:val="left"/>
+      <w:pPr>
+        <w:ind w:left="5760" w:hanging="360"/>
+      </w:pPr>
+      <w:rPr>
+        <w:u w:val="none"/>
+      </w:rPr>
+    </w:lvl>
+    <w:lvl w:ilvl="8">
+      <w:start w:val="1"/>
+      <w:numFmt w:val="bullet"/>
+      <w:lvlText w:val="-"/>
+      <w:lvlJc w:val="left"/>
+      <w:pPr>
+        <w:ind w:left="6480" w:hanging="360"/>
+      </w:pPr>
+      <w:rPr>
+        <w:u w:val="none"/>
+      </w:rPr>
+    </w:lvl>
+  </w:abstractNum>
+  <w:abstractNum w:abstractNumId="10">
+    <w:lvl w:ilvl="0">
+      <w:start w:val="1"/>
+      <w:numFmt w:val="bullet"/>
+      <w:lvlText w:val="-"/>
+      <w:lvlJc w:val="left"/>
+      <w:pPr>
+        <w:ind w:left="1440" w:hanging="360"/>
+      </w:pPr>
+      <w:rPr>
+        <w:u w:val="none"/>
+      </w:rPr>
+    </w:lvl>
+    <w:lvl w:ilvl="1">
+      <w:start w:val="1"/>
+      <w:numFmt w:val="bullet"/>
+      <w:lvlText w:val="-"/>
+      <w:lvlJc w:val="left"/>
+      <w:pPr>
+        <w:ind w:left="2160" w:hanging="360"/>
+      </w:pPr>
+      <w:rPr>
+        <w:u w:val="none"/>
+      </w:rPr>
+    </w:lvl>
+    <w:lvl w:ilvl="2">
+      <w:start w:val="1"/>
+      <w:numFmt w:val="bullet"/>
+      <w:lvlText w:val="-"/>
+      <w:lvlJc w:val="left"/>
+      <w:pPr>
+        <w:ind w:left="2880" w:hanging="360"/>
+      </w:pPr>
+      <w:rPr>
+        <w:u w:val="none"/>
+      </w:rPr>
+    </w:lvl>
+    <w:lvl w:ilvl="3">
+      <w:start w:val="1"/>
+      <w:numFmt w:val="bullet"/>
+      <w:lvlText w:val="-"/>
+      <w:lvlJc w:val="left"/>
+      <w:pPr>
+        <w:ind w:left="3600" w:hanging="360"/>
+      </w:pPr>
+      <w:rPr>
+        <w:u w:val="none"/>
+      </w:rPr>
+    </w:lvl>
+    <w:lvl w:ilvl="4">
+      <w:start w:val="1"/>
+      <w:numFmt w:val="bullet"/>
+      <w:lvlText w:val="-"/>
+      <w:lvlJc w:val="left"/>
+      <w:pPr>
+        <w:ind w:left="4320" w:hanging="360"/>
+      </w:pPr>
+      <w:rPr>
+        <w:u w:val="none"/>
+      </w:rPr>
+    </w:lvl>
+    <w:lvl w:ilvl="5">
+      <w:start w:val="1"/>
+      <w:numFmt w:val="bullet"/>
+      <w:lvlText w:val="-"/>
+      <w:lvlJc w:val="left"/>
+      <w:pPr>
+        <w:ind w:left="5040" w:hanging="360"/>
+      </w:pPr>
+      <w:rPr>
+        <w:u w:val="none"/>
+      </w:rPr>
+    </w:lvl>
+    <w:lvl w:ilvl="6">
+      <w:start w:val="1"/>
+      <w:numFmt w:val="bullet"/>
+      <w:lvlText w:val="-"/>
+      <w:lvlJc w:val="left"/>
+      <w:pPr>
+        <w:ind w:left="5760" w:hanging="360"/>
+      </w:pPr>
+      <w:rPr>
+        <w:u w:val="none"/>
+      </w:rPr>
+    </w:lvl>
+    <w:lvl w:ilvl="7">
+      <w:start w:val="1"/>
+      <w:numFmt w:val="bullet"/>
+      <w:lvlText w:val="-"/>
+      <w:lvlJc w:val="left"/>
+      <w:pPr>
+        <w:ind w:left="6480" w:hanging="360"/>
+      </w:pPr>
+      <w:rPr>
+        <w:u w:val="none"/>
+      </w:rPr>
+    </w:lvl>
+    <w:lvl w:ilvl="8">
+      <w:start w:val="1"/>
+      <w:numFmt w:val="bullet"/>
+      <w:lvlText w:val="-"/>
+      <w:lvlJc w:val="left"/>
+      <w:pPr>
+        <w:ind w:left="7200" w:hanging="360"/>
+      </w:pPr>
+      <w:rPr>
+        <w:u w:val="none"/>
+      </w:rPr>
+    </w:lvl>
+  </w:abstractNum>
+  <w:abstractNum w:abstractNumId="11">
+    <w:lvl w:ilvl="0">
+      <w:start w:val="1"/>
       <w:numFmt w:val="decimal"/>
       <w:lvlText w:val="%1."/>
       <w:lvlJc w:val="left"/>
@@ -6918,226 +6880,6 @@
       </w:rPr>
     </w:lvl>
   </w:abstractNum>
-  <w:abstractNum w:abstractNumId="10">
-    <w:lvl w:ilvl="0">
-      <w:start w:val="1"/>
-      <w:numFmt w:val="bullet"/>
-      <w:lvlText w:val="-"/>
-      <w:lvlJc w:val="left"/>
-      <w:pPr>
-        <w:ind w:left="720" w:hanging="360"/>
-      </w:pPr>
-      <w:rPr>
-        <w:u w:val="none"/>
-      </w:rPr>
-    </w:lvl>
-    <w:lvl w:ilvl="1">
-      <w:start w:val="1"/>
-      <w:numFmt w:val="bullet"/>
-      <w:lvlText w:val="-"/>
-      <w:lvlJc w:val="left"/>
-      <w:pPr>
-        <w:ind w:left="1440" w:hanging="360"/>
-      </w:pPr>
-      <w:rPr>
-        <w:u w:val="none"/>
-      </w:rPr>
-    </w:lvl>
-    <w:lvl w:ilvl="2">
-      <w:start w:val="1"/>
-      <w:numFmt w:val="bullet"/>
-      <w:lvlText w:val="-"/>
-      <w:lvlJc w:val="left"/>
-      <w:pPr>
-        <w:ind w:left="2160" w:hanging="360"/>
-      </w:pPr>
-      <w:rPr>
-        <w:u w:val="none"/>
-      </w:rPr>
-    </w:lvl>
-    <w:lvl w:ilvl="3">
-      <w:start w:val="1"/>
-      <w:numFmt w:val="bullet"/>
-      <w:lvlText w:val="-"/>
-      <w:lvlJc w:val="left"/>
-      <w:pPr>
-        <w:ind w:left="2880" w:hanging="360"/>
-      </w:pPr>
-      <w:rPr>
-        <w:u w:val="none"/>
-      </w:rPr>
-    </w:lvl>
-    <w:lvl w:ilvl="4">
-      <w:start w:val="1"/>
-      <w:numFmt w:val="bullet"/>
-      <w:lvlText w:val="-"/>
-      <w:lvlJc w:val="left"/>
-      <w:pPr>
-        <w:ind w:left="3600" w:hanging="360"/>
-      </w:pPr>
-      <w:rPr>
-        <w:u w:val="none"/>
-      </w:rPr>
-    </w:lvl>
-    <w:lvl w:ilvl="5">
-      <w:start w:val="1"/>
-      <w:numFmt w:val="bullet"/>
-      <w:lvlText w:val="-"/>
-      <w:lvlJc w:val="left"/>
-      <w:pPr>
-        <w:ind w:left="4320" w:hanging="360"/>
-      </w:pPr>
-      <w:rPr>
-        <w:u w:val="none"/>
-      </w:rPr>
-    </w:lvl>
-    <w:lvl w:ilvl="6">
-      <w:start w:val="1"/>
-      <w:numFmt w:val="bullet"/>
-      <w:lvlText w:val="-"/>
-      <w:lvlJc w:val="left"/>
-      <w:pPr>
-        <w:ind w:left="5040" w:hanging="360"/>
-      </w:pPr>
-      <w:rPr>
-        <w:u w:val="none"/>
-      </w:rPr>
-    </w:lvl>
-    <w:lvl w:ilvl="7">
-      <w:start w:val="1"/>
-      <w:numFmt w:val="bullet"/>
-      <w:lvlText w:val="-"/>
-      <w:lvlJc w:val="left"/>
-      <w:pPr>
-        <w:ind w:left="5760" w:hanging="360"/>
-      </w:pPr>
-      <w:rPr>
-        <w:u w:val="none"/>
-      </w:rPr>
-    </w:lvl>
-    <w:lvl w:ilvl="8">
-      <w:start w:val="1"/>
-      <w:numFmt w:val="bullet"/>
-      <w:lvlText w:val="-"/>
-      <w:lvlJc w:val="left"/>
-      <w:pPr>
-        <w:ind w:left="6480" w:hanging="360"/>
-      </w:pPr>
-      <w:rPr>
-        <w:u w:val="none"/>
-      </w:rPr>
-    </w:lvl>
-  </w:abstractNum>
-  <w:abstractNum w:abstractNumId="11">
-    <w:lvl w:ilvl="0">
-      <w:start w:val="1"/>
-      <w:numFmt w:val="bullet"/>
-      <w:lvlText w:val="-"/>
-      <w:lvlJc w:val="left"/>
-      <w:pPr>
-        <w:ind w:left="720" w:hanging="360"/>
-      </w:pPr>
-      <w:rPr>
-        <w:u w:val="none"/>
-      </w:rPr>
-    </w:lvl>
-    <w:lvl w:ilvl="1">
-      <w:start w:val="1"/>
-      <w:numFmt w:val="bullet"/>
-      <w:lvlText w:val="-"/>
-      <w:lvlJc w:val="left"/>
-      <w:pPr>
-        <w:ind w:left="1440" w:hanging="360"/>
-      </w:pPr>
-      <w:rPr>
-        <w:u w:val="none"/>
-      </w:rPr>
-    </w:lvl>
-    <w:lvl w:ilvl="2">
-      <w:start w:val="1"/>
-      <w:numFmt w:val="bullet"/>
-      <w:lvlText w:val="-"/>
-      <w:lvlJc w:val="left"/>
-      <w:pPr>
-        <w:ind w:left="2160" w:hanging="360"/>
-      </w:pPr>
-      <w:rPr>
-        <w:u w:val="none"/>
-      </w:rPr>
-    </w:lvl>
-    <w:lvl w:ilvl="3">
-      <w:start w:val="1"/>
-      <w:numFmt w:val="bullet"/>
-      <w:lvlText w:val="-"/>
-      <w:lvlJc w:val="left"/>
-      <w:pPr>
-        <w:ind w:left="2880" w:hanging="360"/>
-      </w:pPr>
-      <w:rPr>
-        <w:u w:val="none"/>
-      </w:rPr>
-    </w:lvl>
-    <w:lvl w:ilvl="4">
-      <w:start w:val="1"/>
-      <w:numFmt w:val="bullet"/>
-      <w:lvlText w:val="-"/>
-      <w:lvlJc w:val="left"/>
-      <w:pPr>
-        <w:ind w:left="3600" w:hanging="360"/>
-      </w:pPr>
-      <w:rPr>
-        <w:u w:val="none"/>
-      </w:rPr>
-    </w:lvl>
-    <w:lvl w:ilvl="5">
-      <w:start w:val="1"/>
-      <w:numFmt w:val="bullet"/>
-      <w:lvlText w:val="-"/>
-      <w:lvlJc w:val="left"/>
-      <w:pPr>
-        <w:ind w:left="4320" w:hanging="360"/>
-      </w:pPr>
-      <w:rPr>
-        <w:u w:val="none"/>
-      </w:rPr>
-    </w:lvl>
-    <w:lvl w:ilvl="6">
-      <w:start w:val="1"/>
-      <w:numFmt w:val="bullet"/>
-      <w:lvlText w:val="-"/>
-      <w:lvlJc w:val="left"/>
-      <w:pPr>
-        <w:ind w:left="5040" w:hanging="360"/>
-      </w:pPr>
-      <w:rPr>
-        <w:u w:val="none"/>
-      </w:rPr>
-    </w:lvl>
-    <w:lvl w:ilvl="7">
-      <w:start w:val="1"/>
-      <w:numFmt w:val="bullet"/>
-      <w:lvlText w:val="-"/>
-      <w:lvlJc w:val="left"/>
-      <w:pPr>
-        <w:ind w:left="5760" w:hanging="360"/>
-      </w:pPr>
-      <w:rPr>
-        <w:u w:val="none"/>
-      </w:rPr>
-    </w:lvl>
-    <w:lvl w:ilvl="8">
-      <w:start w:val="1"/>
-      <w:numFmt w:val="bullet"/>
-      <w:lvlText w:val="-"/>
-      <w:lvlJc w:val="left"/>
-      <w:pPr>
-        <w:ind w:left="6480" w:hanging="360"/>
-      </w:pPr>
-      <w:rPr>
-        <w:u w:val="none"/>
-      </w:rPr>
-    </w:lvl>
-  </w:abstractNum>
   <w:abstractNum w:abstractNumId="12">
     <w:lvl w:ilvl="0">
       <w:start w:val="1"/>
@@ -7145,13 +6887,25 @@
       <w:lvlText w:val="-"/>
       <w:lvlJc w:val="left"/>
       <w:pPr>
+        <w:ind w:left="720" w:hanging="360"/>
+      </w:pPr>
+      <w:rPr>
+        <w:u w:val="none"/>
+      </w:rPr>
+    </w:lvl>
+    <w:lvl w:ilvl="1">
+      <w:start w:val="1"/>
+      <w:numFmt w:val="bullet"/>
+      <w:lvlText w:val="-"/>
+      <w:lvlJc w:val="left"/>
+      <w:pPr>
         <w:ind w:left="1440" w:hanging="360"/>
       </w:pPr>
       <w:rPr>
         <w:u w:val="none"/>
       </w:rPr>
     </w:lvl>
-    <w:lvl w:ilvl="1">
+    <w:lvl w:ilvl="2">
       <w:start w:val="1"/>
       <w:numFmt w:val="bullet"/>
       <w:lvlText w:val="-"/>
@@ -7163,7 +6917,7 @@
         <w:u w:val="none"/>
       </w:rPr>
     </w:lvl>
-    <w:lvl w:ilvl="2">
+    <w:lvl w:ilvl="3">
       <w:start w:val="1"/>
       <w:numFmt w:val="bullet"/>
       <w:lvlText w:val="-"/>
@@ -7175,7 +6929,7 @@
         <w:u w:val="none"/>
       </w:rPr>
     </w:lvl>
-    <w:lvl w:ilvl="3">
+    <w:lvl w:ilvl="4">
       <w:start w:val="1"/>
       <w:numFmt w:val="bullet"/>
       <w:lvlText w:val="-"/>
@@ -7187,7 +6941,7 @@
         <w:u w:val="none"/>
       </w:rPr>
     </w:lvl>
-    <w:lvl w:ilvl="4">
+    <w:lvl w:ilvl="5">
       <w:start w:val="1"/>
       <w:numFmt w:val="bullet"/>
       <w:lvlText w:val="-"/>
@@ -7199,7 +6953,7 @@
         <w:u w:val="none"/>
       </w:rPr>
     </w:lvl>
-    <w:lvl w:ilvl="5">
+    <w:lvl w:ilvl="6">
       <w:start w:val="1"/>
       <w:numFmt w:val="bullet"/>
       <w:lvlText w:val="-"/>
@@ -7211,7 +6965,7 @@
         <w:u w:val="none"/>
       </w:rPr>
     </w:lvl>
-    <w:lvl w:ilvl="6">
+    <w:lvl w:ilvl="7">
       <w:start w:val="1"/>
       <w:numFmt w:val="bullet"/>
       <w:lvlText w:val="-"/>
@@ -7223,25 +6977,13 @@
         <w:u w:val="none"/>
       </w:rPr>
     </w:lvl>
-    <w:lvl w:ilvl="7">
+    <w:lvl w:ilvl="8">
       <w:start w:val="1"/>
       <w:numFmt w:val="bullet"/>
       <w:lvlText w:val="-"/>
       <w:lvlJc w:val="left"/>
       <w:pPr>
         <w:ind w:left="6480" w:hanging="360"/>
-      </w:pPr>
-      <w:rPr>
-        <w:u w:val="none"/>
-      </w:rPr>
-    </w:lvl>
-    <w:lvl w:ilvl="8">
-      <w:start w:val="1"/>
-      <w:numFmt w:val="bullet"/>
-      <w:lvlText w:val="-"/>
-      <w:lvlJc w:val="left"/>
-      <w:pPr>
-        <w:ind w:left="7200" w:hanging="360"/>
       </w:pPr>
       <w:rPr>
         <w:u w:val="none"/>
@@ -7249,6 +6991,226 @@
     </w:lvl>
   </w:abstractNum>
   <w:abstractNum w:abstractNumId="13">
+    <w:lvl w:ilvl="0">
+      <w:start w:val="1"/>
+      <w:numFmt w:val="bullet"/>
+      <w:lvlText w:val="-"/>
+      <w:lvlJc w:val="left"/>
+      <w:pPr>
+        <w:ind w:left="720" w:hanging="360"/>
+      </w:pPr>
+      <w:rPr>
+        <w:u w:val="none"/>
+      </w:rPr>
+    </w:lvl>
+    <w:lvl w:ilvl="1">
+      <w:start w:val="1"/>
+      <w:numFmt w:val="bullet"/>
+      <w:lvlText w:val="-"/>
+      <w:lvlJc w:val="left"/>
+      <w:pPr>
+        <w:ind w:left="1440" w:hanging="360"/>
+      </w:pPr>
+      <w:rPr>
+        <w:u w:val="none"/>
+      </w:rPr>
+    </w:lvl>
+    <w:lvl w:ilvl="2">
+      <w:start w:val="1"/>
+      <w:numFmt w:val="bullet"/>
+      <w:lvlText w:val="-"/>
+      <w:lvlJc w:val="left"/>
+      <w:pPr>
+        <w:ind w:left="2160" w:hanging="360"/>
+      </w:pPr>
+      <w:rPr>
+        <w:u w:val="none"/>
+      </w:rPr>
+    </w:lvl>
+    <w:lvl w:ilvl="3">
+      <w:start w:val="1"/>
+      <w:numFmt w:val="bullet"/>
+      <w:lvlText w:val="-"/>
+      <w:lvlJc w:val="left"/>
+      <w:pPr>
+        <w:ind w:left="2880" w:hanging="360"/>
+      </w:pPr>
+      <w:rPr>
+        <w:u w:val="none"/>
+      </w:rPr>
+    </w:lvl>
+    <w:lvl w:ilvl="4">
+      <w:start w:val="1"/>
+      <w:numFmt w:val="bullet"/>
+      <w:lvlText w:val="-"/>
+      <w:lvlJc w:val="left"/>
+      <w:pPr>
+        <w:ind w:left="3600" w:hanging="360"/>
+      </w:pPr>
+      <w:rPr>
+        <w:u w:val="none"/>
+      </w:rPr>
+    </w:lvl>
+    <w:lvl w:ilvl="5">
+      <w:start w:val="1"/>
+      <w:numFmt w:val="bullet"/>
+      <w:lvlText w:val="-"/>
+      <w:lvlJc w:val="left"/>
+      <w:pPr>
+        <w:ind w:left="4320" w:hanging="360"/>
+      </w:pPr>
+      <w:rPr>
+        <w:u w:val="none"/>
+      </w:rPr>
+    </w:lvl>
+    <w:lvl w:ilvl="6">
+      <w:start w:val="1"/>
+      <w:numFmt w:val="bullet"/>
+      <w:lvlText w:val="-"/>
+      <w:lvlJc w:val="left"/>
+      <w:pPr>
+        <w:ind w:left="5040" w:hanging="360"/>
+      </w:pPr>
+      <w:rPr>
+        <w:u w:val="none"/>
+      </w:rPr>
+    </w:lvl>
+    <w:lvl w:ilvl="7">
+      <w:start w:val="1"/>
+      <w:numFmt w:val="bullet"/>
+      <w:lvlText w:val="-"/>
+      <w:lvlJc w:val="left"/>
+      <w:pPr>
+        <w:ind w:left="5760" w:hanging="360"/>
+      </w:pPr>
+      <w:rPr>
+        <w:u w:val="none"/>
+      </w:rPr>
+    </w:lvl>
+    <w:lvl w:ilvl="8">
+      <w:start w:val="1"/>
+      <w:numFmt w:val="bullet"/>
+      <w:lvlText w:val="-"/>
+      <w:lvlJc w:val="left"/>
+      <w:pPr>
+        <w:ind w:left="6480" w:hanging="360"/>
+      </w:pPr>
+      <w:rPr>
+        <w:u w:val="none"/>
+      </w:rPr>
+    </w:lvl>
+  </w:abstractNum>
+  <w:abstractNum w:abstractNumId="14">
+    <w:lvl w:ilvl="0">
+      <w:start w:val="1"/>
+      <w:numFmt w:val="bullet"/>
+      <w:lvlText w:val="-"/>
+      <w:lvlJc w:val="left"/>
+      <w:pPr>
+        <w:ind w:left="1440" w:hanging="360"/>
+      </w:pPr>
+      <w:rPr>
+        <w:u w:val="none"/>
+      </w:rPr>
+    </w:lvl>
+    <w:lvl w:ilvl="1">
+      <w:start w:val="1"/>
+      <w:numFmt w:val="bullet"/>
+      <w:lvlText w:val="-"/>
+      <w:lvlJc w:val="left"/>
+      <w:pPr>
+        <w:ind w:left="2160" w:hanging="360"/>
+      </w:pPr>
+      <w:rPr>
+        <w:u w:val="none"/>
+      </w:rPr>
+    </w:lvl>
+    <w:lvl w:ilvl="2">
+      <w:start w:val="1"/>
+      <w:numFmt w:val="bullet"/>
+      <w:lvlText w:val="-"/>
+      <w:lvlJc w:val="left"/>
+      <w:pPr>
+        <w:ind w:left="2880" w:hanging="360"/>
+      </w:pPr>
+      <w:rPr>
+        <w:u w:val="none"/>
+      </w:rPr>
+    </w:lvl>
+    <w:lvl w:ilvl="3">
+      <w:start w:val="1"/>
+      <w:numFmt w:val="bullet"/>
+      <w:lvlText w:val="-"/>
+      <w:lvlJc w:val="left"/>
+      <w:pPr>
+        <w:ind w:left="3600" w:hanging="360"/>
+      </w:pPr>
+      <w:rPr>
+        <w:u w:val="none"/>
+      </w:rPr>
+    </w:lvl>
+    <w:lvl w:ilvl="4">
+      <w:start w:val="1"/>
+      <w:numFmt w:val="bullet"/>
+      <w:lvlText w:val="-"/>
+      <w:lvlJc w:val="left"/>
+      <w:pPr>
+        <w:ind w:left="4320" w:hanging="360"/>
+      </w:pPr>
+      <w:rPr>
+        <w:u w:val="none"/>
+      </w:rPr>
+    </w:lvl>
+    <w:lvl w:ilvl="5">
+      <w:start w:val="1"/>
+      <w:numFmt w:val="bullet"/>
+      <w:lvlText w:val="-"/>
+      <w:lvlJc w:val="left"/>
+      <w:pPr>
+        <w:ind w:left="5040" w:hanging="360"/>
+      </w:pPr>
+      <w:rPr>
+        <w:u w:val="none"/>
+      </w:rPr>
+    </w:lvl>
+    <w:lvl w:ilvl="6">
+      <w:start w:val="1"/>
+      <w:numFmt w:val="bullet"/>
+      <w:lvlText w:val="-"/>
+      <w:lvlJc w:val="left"/>
+      <w:pPr>
+        <w:ind w:left="5760" w:hanging="360"/>
+      </w:pPr>
+      <w:rPr>
+        <w:u w:val="none"/>
+      </w:rPr>
+    </w:lvl>
+    <w:lvl w:ilvl="7">
+      <w:start w:val="1"/>
+      <w:numFmt w:val="bullet"/>
+      <w:lvlText w:val="-"/>
+      <w:lvlJc w:val="left"/>
+      <w:pPr>
+        <w:ind w:left="6480" w:hanging="360"/>
+      </w:pPr>
+      <w:rPr>
+        <w:u w:val="none"/>
+      </w:rPr>
+    </w:lvl>
+    <w:lvl w:ilvl="8">
+      <w:start w:val="1"/>
+      <w:numFmt w:val="bullet"/>
+      <w:lvlText w:val="-"/>
+      <w:lvlJc w:val="left"/>
+      <w:pPr>
+        <w:ind w:left="7200" w:hanging="360"/>
+      </w:pPr>
+      <w:rPr>
+        <w:u w:val="none"/>
+      </w:rPr>
+    </w:lvl>
+  </w:abstractNum>
+  <w:abstractNum w:abstractNumId="15">
     <w:lvl w:ilvl="0">
       <w:start w:val="1"/>
       <w:numFmt w:val="decimal"/>
@@ -7396,6 +7358,12 @@
   </w:num>
   <w:num w:numId="13">
     <w:abstractNumId w:val="13"/>
+  </w:num>
+  <w:num w:numId="14">
+    <w:abstractNumId w:val="14"/>
+  </w:num>
+  <w:num w:numId="15">
+    <w:abstractNumId w:val="15"/>
   </w:num>
 </w:numbering>
 </file>
@@ -7580,19 +7548,6 @@
     </w:tblPr>
   </w:style>
   <w:style w:type="table" w:styleId="Table3">
-    <w:basedOn w:val="TableNormal"/>
-    <w:tblPr>
-      <w:tblStyleRowBandSize w:val="1"/>
-      <w:tblStyleColBandSize w:val="1"/>
-      <w:tblCellMar>
-        <w:top w:w="100.0" w:type="dxa"/>
-        <w:left w:w="100.0" w:type="dxa"/>
-        <w:bottom w:w="100.0" w:type="dxa"/>
-        <w:right w:w="100.0" w:type="dxa"/>
-      </w:tblCellMar>
-    </w:tblPr>
-  </w:style>
-  <w:style w:type="table" w:styleId="Table4">
     <w:basedOn w:val="TableNormal"/>
     <w:tblPr>
       <w:tblStyleRowBandSize w:val="1"/>

</xml_diff>